<commit_message>
Added How Did You Meet Req. Section
</commit_message>
<xml_diff>
--- a/docs/Allampati_Holmes_Shamim_3PR3_Final_Report.docx
+++ b/docs/Allampati_Holmes_Shamim_3PR3_Final_Report.docx
@@ -97,21 +97,14 @@
     </w:p>
     <w:p>
       <w:pPr>
-        <w:numPr>
-          <w:ilvl w:val="0"/>
-          <w:numId w:val="1"/>
-        </w:numPr>
-        <w:spacing w:after="0" w:line="240" w:lineRule="auto"/>
-        <w:ind w:left="0"/>
-        <w:rPr>
-          <w:rFonts w:eastAsia="Times New Roman" w:cstheme="minorHAnsi"/>
-          <w:color w:val="353535"/>
-        </w:rPr>
-      </w:pPr>
-      <w:r>
-        <w:rPr>
-          <w:rFonts w:eastAsia="Times New Roman" w:cstheme="minorHAnsi"/>
-          <w:color w:val="353535"/>
+        <w:pStyle w:val="Heading1"/>
+        <w:rPr>
+          <w:rFonts w:eastAsia="Times New Roman"/>
+        </w:rPr>
+      </w:pPr>
+      <w:r>
+        <w:rPr>
+          <w:rFonts w:eastAsia="Times New Roman"/>
         </w:rPr>
         <w:t>Project scope &amp; requirements</w:t>
       </w:r>
@@ -138,23 +131,7 @@
           <w:rFonts w:eastAsia="Times New Roman" w:cstheme="minorHAnsi"/>
           <w:color w:val="24292E"/>
         </w:rPr>
-        <w:t xml:space="preserve">Using </w:t>
-      </w:r>
-      <w:proofErr w:type="spellStart"/>
-      <w:r>
-        <w:rPr>
-          <w:rFonts w:eastAsia="Times New Roman" w:cstheme="minorHAnsi"/>
-          <w:color w:val="24292E"/>
-        </w:rPr>
-        <w:t>Qt</w:t>
-      </w:r>
-      <w:proofErr w:type="spellEnd"/>
-      <w:r>
-        <w:rPr>
-          <w:rFonts w:eastAsia="Times New Roman" w:cstheme="minorHAnsi"/>
-          <w:color w:val="24292E"/>
-        </w:rPr>
-        <w:t xml:space="preserve"> to develop a program that allows the user to keep up with their favorite podcasts. The user enters </w:t>
+        <w:t xml:space="preserve">Using Qt to develop a program that allows the user to keep up with their favorite podcasts. The user enters </w:t>
       </w:r>
       <w:r>
         <w:rPr>
@@ -414,70 +391,471 @@
     </w:p>
     <w:p>
       <w:pPr>
-        <w:spacing w:after="0" w:line="240" w:lineRule="auto"/>
-        <w:rPr>
-          <w:rFonts w:eastAsia="Times New Roman" w:cstheme="minorHAnsi"/>
-          <w:color w:val="353535"/>
-        </w:rPr>
-      </w:pPr>
-    </w:p>
-    <w:p>
-      <w:pPr>
-        <w:spacing w:after="0" w:line="240" w:lineRule="auto"/>
-        <w:rPr>
-          <w:rFonts w:eastAsia="Times New Roman" w:cstheme="minorHAnsi"/>
-          <w:color w:val="353535"/>
-        </w:rPr>
-      </w:pPr>
-    </w:p>
-    <w:p>
-      <w:pPr>
-        <w:numPr>
-          <w:ilvl w:val="0"/>
-          <w:numId w:val="1"/>
-        </w:numPr>
-        <w:spacing w:after="0" w:line="240" w:lineRule="auto"/>
-        <w:ind w:left="0"/>
-        <w:rPr>
-          <w:rFonts w:eastAsia="Times New Roman" w:cstheme="minorHAnsi"/>
-          <w:color w:val="353535"/>
-        </w:rPr>
-      </w:pPr>
-      <w:r>
-        <w:rPr>
-          <w:rFonts w:eastAsia="Times New Roman" w:cstheme="minorHAnsi"/>
-          <w:color w:val="353535"/>
-        </w:rPr>
+        <w:pStyle w:val="Heading1"/>
+        <w:rPr>
+          <w:rFonts w:eastAsia="Times New Roman"/>
+        </w:rPr>
+      </w:pPr>
+      <w:r>
+        <w:rPr>
+          <w:rFonts w:eastAsia="Times New Roman"/>
+        </w:rPr>
+        <w:lastRenderedPageBreak/>
         <w:t>What did you d</w:t>
       </w:r>
       <w:r>
         <w:rPr>
-          <w:rFonts w:eastAsia="Times New Roman" w:cstheme="minorHAnsi"/>
-          <w:color w:val="353535"/>
+          <w:rFonts w:eastAsia="Times New Roman"/>
         </w:rPr>
         <w:t>o to achieve these requirements</w:t>
       </w:r>
     </w:p>
     <w:p>
       <w:pPr>
-        <w:numPr>
-          <w:ilvl w:val="0"/>
-          <w:numId w:val="1"/>
-        </w:numPr>
-        <w:spacing w:after="0" w:line="240" w:lineRule="auto"/>
-        <w:ind w:left="0"/>
-        <w:rPr>
-          <w:rFonts w:eastAsia="Times New Roman" w:cstheme="minorHAnsi"/>
-          <w:color w:val="353535"/>
-        </w:rPr>
-      </w:pPr>
-      <w:r>
-        <w:rPr>
-          <w:rFonts w:eastAsia="Times New Roman" w:cstheme="minorHAnsi"/>
-          <w:color w:val="353535"/>
+        <w:spacing w:after="0" w:line="240" w:lineRule="auto"/>
+        <w:rPr>
+          <w:rFonts w:eastAsia="Times New Roman" w:cstheme="minorHAnsi"/>
+          <w:color w:val="353535"/>
+        </w:rPr>
+      </w:pPr>
+    </w:p>
+    <w:p>
+      <w:pPr>
+        <w:spacing w:after="0" w:line="240" w:lineRule="auto"/>
+        <w:rPr>
+          <w:rFonts w:eastAsia="Times New Roman" w:cstheme="minorHAnsi"/>
+          <w:color w:val="353535"/>
+        </w:rPr>
+      </w:pPr>
+      <w:r>
+        <w:rPr>
+          <w:rFonts w:eastAsia="Times New Roman" w:cstheme="minorHAnsi"/>
+          <w:color w:val="353535"/>
+        </w:rPr>
+        <w:t xml:space="preserve">To achieve these </w:t>
+      </w:r>
+      <w:r>
+        <w:rPr>
+          <w:rFonts w:eastAsia="Times New Roman" w:cstheme="minorHAnsi"/>
+          <w:color w:val="353535"/>
+        </w:rPr>
+        <w:t>requirements,</w:t>
+      </w:r>
+      <w:r>
+        <w:rPr>
+          <w:rFonts w:eastAsia="Times New Roman" w:cstheme="minorHAnsi"/>
+          <w:color w:val="353535"/>
+        </w:rPr>
+        <w:t xml:space="preserve"> we first tried to visualize our end goal as a diagram (below):</w:t>
+      </w:r>
+    </w:p>
+    <w:p>
+      <w:pPr>
+        <w:spacing w:after="0" w:line="240" w:lineRule="auto"/>
+        <w:rPr>
+          <w:rFonts w:eastAsia="Times New Roman" w:cstheme="minorHAnsi"/>
+          <w:color w:val="353535"/>
+        </w:rPr>
+      </w:pPr>
+      <w:r>
+        <w:rPr>
+          <w:noProof/>
+        </w:rPr>
+        <w:drawing>
+          <wp:inline distT="0" distB="0" distL="0" distR="0">
+            <wp:extent cx="3257550" cy="2019300"/>
+            <wp:effectExtent l="0" t="0" r="0" b="0"/>
+            <wp:docPr id="1" name="Picture 1" descr="Illustration.PNG (342×212)"/>
+            <wp:cNvGraphicFramePr>
+              <a:graphicFrameLocks xmlns:a="http://schemas.openxmlformats.org/drawingml/2006/main" noChangeAspect="1"/>
+            </wp:cNvGraphicFramePr>
+            <a:graphic xmlns:a="http://schemas.openxmlformats.org/drawingml/2006/main">
+              <a:graphicData uri="http://schemas.openxmlformats.org/drawingml/2006/picture">
+                <pic:pic xmlns:pic="http://schemas.openxmlformats.org/drawingml/2006/picture">
+                  <pic:nvPicPr>
+                    <pic:cNvPr id="0" name="Picture 1" descr="Illustration.PNG (342×212)"/>
+                    <pic:cNvPicPr>
+                      <a:picLocks noChangeAspect="1" noChangeArrowheads="1"/>
+                    </pic:cNvPicPr>
+                  </pic:nvPicPr>
+                  <pic:blipFill>
+                    <a:blip r:embed="rId9">
+                      <a:extLst>
+                        <a:ext uri="{28A0092B-C50C-407E-A947-70E740481C1C}">
+                          <a14:useLocalDpi xmlns:a14="http://schemas.microsoft.com/office/drawing/2010/main" val="0"/>
+                        </a:ext>
+                      </a:extLst>
+                    </a:blip>
+                    <a:srcRect/>
+                    <a:stretch>
+                      <a:fillRect/>
+                    </a:stretch>
+                  </pic:blipFill>
+                  <pic:spPr bwMode="auto">
+                    <a:xfrm>
+                      <a:off x="0" y="0"/>
+                      <a:ext cx="3257550" cy="2019300"/>
+                    </a:xfrm>
+                    <a:prstGeom prst="rect">
+                      <a:avLst/>
+                    </a:prstGeom>
+                    <a:noFill/>
+                    <a:ln>
+                      <a:noFill/>
+                    </a:ln>
+                  </pic:spPr>
+                </pic:pic>
+              </a:graphicData>
+            </a:graphic>
+          </wp:inline>
+        </w:drawing>
+      </w:r>
+    </w:p>
+    <w:p>
+      <w:pPr>
+        <w:spacing w:after="0" w:line="240" w:lineRule="auto"/>
+        <w:rPr>
+          <w:rFonts w:eastAsia="Times New Roman" w:cstheme="minorHAnsi"/>
+          <w:color w:val="353535"/>
+        </w:rPr>
+      </w:pPr>
+    </w:p>
+    <w:p>
+      <w:pPr>
+        <w:spacing w:after="0" w:line="240" w:lineRule="auto"/>
+        <w:rPr>
+          <w:rFonts w:eastAsia="Times New Roman" w:cstheme="minorHAnsi"/>
+          <w:color w:val="353535"/>
+        </w:rPr>
+      </w:pPr>
+      <w:r>
+        <w:rPr>
+          <w:rFonts w:eastAsia="Times New Roman" w:cstheme="minorHAnsi"/>
+          <w:color w:val="353535"/>
+        </w:rPr>
+        <w:t>This was helpful for use because it allowed us to design the UI in Qt to match our mockup without having to think about where certain features belong on the fly.</w:t>
+      </w:r>
+      <w:r>
+        <w:rPr>
+          <w:rFonts w:eastAsia="Times New Roman" w:cstheme="minorHAnsi"/>
+          <w:color w:val="353535"/>
+        </w:rPr>
+        <w:t xml:space="preserve"> Once we had an idea of what our GUI will look like we began to carefully define what each portion of the window would be responsible for displaying. For </w:t>
+      </w:r>
+      <w:r>
+        <w:rPr>
+          <w:rFonts w:eastAsia="Times New Roman" w:cstheme="minorHAnsi"/>
+          <w:color w:val="353535"/>
+        </w:rPr>
+        <w:t>example,</w:t>
+      </w:r>
+      <w:r>
+        <w:rPr>
+          <w:rFonts w:eastAsia="Times New Roman" w:cstheme="minorHAnsi"/>
+          <w:color w:val="353535"/>
+        </w:rPr>
+        <w:t xml:space="preserve"> </w:t>
+      </w:r>
+      <w:r>
+        <w:rPr>
+          <w:rFonts w:eastAsia="Times New Roman" w:cstheme="minorHAnsi"/>
+          <w:color w:val="353535"/>
+        </w:rPr>
+        <w:t xml:space="preserve">we decided that </w:t>
+      </w:r>
+      <w:r>
+        <w:rPr>
+          <w:rFonts w:eastAsia="Times New Roman" w:cstheme="minorHAnsi"/>
+          <w:color w:val="353535"/>
+        </w:rPr>
+        <w:t xml:space="preserve">the podcast and episode panes only show content relevant to their respective name but the description pane on the </w:t>
+      </w:r>
+      <w:r>
+        <w:rPr>
+          <w:rFonts w:eastAsia="Times New Roman" w:cstheme="minorHAnsi"/>
+          <w:color w:val="353535"/>
+        </w:rPr>
+        <w:t>right-hand</w:t>
+      </w:r>
+      <w:r>
+        <w:rPr>
+          <w:rFonts w:eastAsia="Times New Roman" w:cstheme="minorHAnsi"/>
+          <w:color w:val="353535"/>
+        </w:rPr>
+        <w:t xml:space="preserve"> side is context sensitive to what is selected in the other panes.</w:t>
+      </w:r>
+    </w:p>
+    <w:p>
+      <w:pPr>
+        <w:spacing w:after="0" w:line="240" w:lineRule="auto"/>
+        <w:rPr>
+          <w:rFonts w:eastAsia="Times New Roman" w:cstheme="minorHAnsi"/>
+          <w:color w:val="353535"/>
+        </w:rPr>
+      </w:pPr>
+    </w:p>
+    <w:p>
+      <w:pPr>
+        <w:spacing w:after="0" w:line="240" w:lineRule="auto"/>
+        <w:rPr>
+          <w:rFonts w:eastAsia="Times New Roman" w:cstheme="minorHAnsi"/>
+          <w:color w:val="353535"/>
+        </w:rPr>
+      </w:pPr>
+      <w:r>
+        <w:rPr>
+          <w:rFonts w:eastAsia="Times New Roman" w:cstheme="minorHAnsi"/>
+          <w:color w:val="353535"/>
+        </w:rPr>
+        <w:t xml:space="preserve">Once we had a clear definition of what each portion of the program would do, we decided to split up our work so that each group member would be responsible for developing parts of the program. We kept track of the progress of each individual feature using the issue tracking functionality on </w:t>
+      </w:r>
+      <w:r>
+        <w:rPr>
+          <w:rFonts w:eastAsia="Times New Roman" w:cstheme="minorHAnsi"/>
+          <w:color w:val="353535"/>
+        </w:rPr>
+        <w:t>GitHub</w:t>
+      </w:r>
+      <w:r>
+        <w:rPr>
+          <w:rFonts w:eastAsia="Times New Roman" w:cstheme="minorHAnsi"/>
+          <w:color w:val="353535"/>
+        </w:rPr>
+        <w:t>.</w:t>
+      </w:r>
+      <w:r>
+        <w:rPr>
+          <w:rFonts w:eastAsia="Times New Roman" w:cstheme="minorHAnsi"/>
+          <w:color w:val="353535"/>
+        </w:rPr>
+        <w:t xml:space="preserve"> As we worked on our individual components we came across useful documentation and tutorials that we </w:t>
+      </w:r>
+      <w:r>
+        <w:rPr>
+          <w:rFonts w:eastAsia="Times New Roman" w:cstheme="minorHAnsi"/>
+          <w:color w:val="353535"/>
+        </w:rPr>
+        <w:t>could</w:t>
+      </w:r>
+      <w:r>
+        <w:rPr>
+          <w:rFonts w:eastAsia="Times New Roman" w:cstheme="minorHAnsi"/>
+          <w:color w:val="353535"/>
+        </w:rPr>
+        <w:t xml:space="preserve"> share on </w:t>
+      </w:r>
+      <w:r>
+        <w:rPr>
+          <w:rFonts w:eastAsia="Times New Roman" w:cstheme="minorHAnsi"/>
+          <w:color w:val="353535"/>
+        </w:rPr>
+        <w:t>GitHub</w:t>
+      </w:r>
+      <w:r>
+        <w:rPr>
+          <w:rFonts w:eastAsia="Times New Roman" w:cstheme="minorHAnsi"/>
+          <w:color w:val="353535"/>
+        </w:rPr>
+        <w:t xml:space="preserve">. By using this shared </w:t>
+      </w:r>
+      <w:r>
+        <w:rPr>
+          <w:rFonts w:eastAsia="Times New Roman" w:cstheme="minorHAnsi"/>
+          <w:color w:val="353535"/>
+        </w:rPr>
+        <w:t>platform,</w:t>
+      </w:r>
+      <w:r>
+        <w:rPr>
+          <w:rFonts w:eastAsia="Times New Roman" w:cstheme="minorHAnsi"/>
+          <w:color w:val="353535"/>
+        </w:rPr>
+        <w:t xml:space="preserve"> we </w:t>
+      </w:r>
+      <w:r>
+        <w:rPr>
+          <w:rFonts w:eastAsia="Times New Roman" w:cstheme="minorHAnsi"/>
+          <w:color w:val="353535"/>
+        </w:rPr>
+        <w:t>could</w:t>
+      </w:r>
+      <w:r>
+        <w:rPr>
+          <w:rFonts w:eastAsia="Times New Roman" w:cstheme="minorHAnsi"/>
+          <w:color w:val="353535"/>
+        </w:rPr>
+        <w:t xml:space="preserve"> rapidly develop and test features for our program.</w:t>
+      </w:r>
+    </w:p>
+    <w:p>
+      <w:pPr>
+        <w:spacing w:after="0" w:line="240" w:lineRule="auto"/>
+        <w:rPr>
+          <w:rFonts w:eastAsia="Times New Roman" w:cstheme="minorHAnsi"/>
+          <w:color w:val="353535"/>
+        </w:rPr>
+      </w:pPr>
+    </w:p>
+    <w:p>
+      <w:pPr>
+        <w:spacing w:after="0" w:line="240" w:lineRule="auto"/>
+        <w:rPr>
+          <w:rFonts w:eastAsia="Times New Roman" w:cstheme="minorHAnsi"/>
+          <w:color w:val="353535"/>
+        </w:rPr>
+      </w:pPr>
+      <w:r>
+        <w:rPr>
+          <w:rFonts w:eastAsia="Times New Roman" w:cstheme="minorHAnsi"/>
+          <w:color w:val="353535"/>
+        </w:rPr>
+        <w:t xml:space="preserve">In addition to our </w:t>
+      </w:r>
+      <w:r>
+        <w:rPr>
+          <w:rFonts w:eastAsia="Times New Roman" w:cstheme="minorHAnsi"/>
+          <w:color w:val="353535"/>
+        </w:rPr>
+        <w:t>communications on GitHub, we held weekly meetings to discuss our progress on our project and how to best address any problems that may come up during development. It also gave us an opportunity to discuss how close we were to completing requirements that we stated in our project proposal.</w:t>
+      </w:r>
+      <w:r>
+        <w:rPr>
+          <w:rFonts w:eastAsia="Times New Roman" w:cstheme="minorHAnsi"/>
+          <w:color w:val="353535"/>
+        </w:rPr>
+        <w:t xml:space="preserve"> By taking the time to do these meetings we </w:t>
+      </w:r>
+      <w:r>
+        <w:rPr>
+          <w:rFonts w:eastAsia="Times New Roman" w:cstheme="minorHAnsi"/>
+          <w:color w:val="353535"/>
+        </w:rPr>
+        <w:t>could</w:t>
+      </w:r>
+      <w:r>
+        <w:rPr>
+          <w:rFonts w:eastAsia="Times New Roman" w:cstheme="minorHAnsi"/>
+          <w:color w:val="353535"/>
+        </w:rPr>
+        <w:t xml:space="preserve"> focus our attention on features that were mandatory for the application before spending time on features that were less important.</w:t>
+      </w:r>
+    </w:p>
+    <w:p>
+      <w:pPr>
+        <w:spacing w:after="0" w:line="240" w:lineRule="auto"/>
+        <w:rPr>
+          <w:rFonts w:eastAsia="Times New Roman" w:cstheme="minorHAnsi"/>
+          <w:color w:val="353535"/>
+        </w:rPr>
+      </w:pPr>
+    </w:p>
+    <w:p>
+      <w:pPr>
+        <w:spacing w:after="0" w:line="240" w:lineRule="auto"/>
+        <w:rPr>
+          <w:rFonts w:eastAsia="Times New Roman" w:cstheme="minorHAnsi"/>
+          <w:color w:val="353535"/>
+        </w:rPr>
+      </w:pPr>
+    </w:p>
+    <w:p>
+      <w:pPr>
+        <w:spacing w:after="0" w:line="240" w:lineRule="auto"/>
+        <w:rPr>
+          <w:rFonts w:eastAsia="Times New Roman" w:cstheme="minorHAnsi"/>
+          <w:color w:val="353535"/>
+        </w:rPr>
+      </w:pPr>
+    </w:p>
+    <w:p>
+      <w:pPr>
+        <w:spacing w:after="0" w:line="240" w:lineRule="auto"/>
+        <w:rPr>
+          <w:rFonts w:eastAsia="Times New Roman" w:cstheme="minorHAnsi"/>
+          <w:color w:val="353535"/>
+        </w:rPr>
+      </w:pPr>
+    </w:p>
+    <w:p>
+      <w:pPr>
+        <w:spacing w:after="0" w:line="240" w:lineRule="auto"/>
+        <w:rPr>
+          <w:rFonts w:eastAsia="Times New Roman" w:cstheme="minorHAnsi"/>
+          <w:color w:val="353535"/>
+        </w:rPr>
+      </w:pPr>
+    </w:p>
+    <w:p>
+      <w:pPr>
+        <w:spacing w:after="0" w:line="240" w:lineRule="auto"/>
+        <w:rPr>
+          <w:rFonts w:eastAsia="Times New Roman" w:cstheme="minorHAnsi"/>
+          <w:color w:val="353535"/>
+        </w:rPr>
+      </w:pPr>
+    </w:p>
+    <w:p>
+      <w:pPr>
+        <w:spacing w:after="0" w:line="240" w:lineRule="auto"/>
+        <w:rPr>
+          <w:rFonts w:eastAsia="Times New Roman" w:cstheme="minorHAnsi"/>
+          <w:color w:val="353535"/>
+        </w:rPr>
+      </w:pPr>
+    </w:p>
+    <w:p>
+      <w:pPr>
+        <w:spacing w:after="0" w:line="240" w:lineRule="auto"/>
+        <w:rPr>
+          <w:rFonts w:eastAsia="Times New Roman" w:cstheme="minorHAnsi"/>
+          <w:color w:val="353535"/>
+        </w:rPr>
+      </w:pPr>
+    </w:p>
+    <w:p>
+      <w:pPr>
+        <w:spacing w:after="0" w:line="240" w:lineRule="auto"/>
+        <w:rPr>
+          <w:rFonts w:eastAsia="Times New Roman" w:cstheme="minorHAnsi"/>
+          <w:color w:val="353535"/>
+        </w:rPr>
+      </w:pPr>
+    </w:p>
+    <w:p>
+      <w:pPr>
+        <w:spacing w:after="0" w:line="240" w:lineRule="auto"/>
+        <w:rPr>
+          <w:rFonts w:eastAsia="Times New Roman" w:cstheme="minorHAnsi"/>
+          <w:color w:val="353535"/>
+        </w:rPr>
+      </w:pPr>
+    </w:p>
+    <w:p>
+      <w:pPr>
+        <w:pStyle w:val="Heading1"/>
+        <w:rPr>
+          <w:rFonts w:eastAsia="Times New Roman"/>
+        </w:rPr>
+      </w:pPr>
+      <w:r>
+        <w:rPr>
+          <w:rFonts w:eastAsia="Times New Roman"/>
         </w:rPr>
         <w:lastRenderedPageBreak/>
-        <w:t>What 3rd party libraries did you use, why &amp; how</w:t>
+        <w:t>3</w:t>
+      </w:r>
+      <w:r>
+        <w:rPr>
+          <w:rFonts w:eastAsia="Times New Roman"/>
+          <w:vertAlign w:val="superscript"/>
+        </w:rPr>
+        <w:t>rd</w:t>
+      </w:r>
+      <w:r>
+        <w:rPr>
+          <w:rFonts w:eastAsia="Times New Roman"/>
+        </w:rPr>
+        <w:t xml:space="preserve"> Party Library Usage</w:t>
       </w:r>
     </w:p>
     <w:p>
@@ -531,46 +909,14 @@
           <w:rFonts w:eastAsia="Times New Roman" w:cstheme="minorHAnsi"/>
           <w:color w:val="353535"/>
         </w:rPr>
-        <w:t xml:space="preserve"> that were all provided by the </w:t>
-      </w:r>
-      <w:proofErr w:type="spellStart"/>
-      <w:r>
-        <w:rPr>
-          <w:rFonts w:eastAsia="Times New Roman" w:cstheme="minorHAnsi"/>
-          <w:color w:val="353535"/>
-        </w:rPr>
-        <w:t>Qt</w:t>
-      </w:r>
-      <w:proofErr w:type="spellEnd"/>
-      <w:r>
-        <w:rPr>
-          <w:rFonts w:eastAsia="Times New Roman" w:cstheme="minorHAnsi"/>
-          <w:color w:val="353535"/>
-        </w:rPr>
-        <w:t xml:space="preserve"> framework. </w:t>
-      </w:r>
-      <w:r>
-        <w:rPr>
-          <w:rFonts w:eastAsia="Times New Roman" w:cstheme="minorHAnsi"/>
-          <w:color w:val="353535"/>
-        </w:rPr>
-        <w:t xml:space="preserve">We chose to use </w:t>
-      </w:r>
-      <w:proofErr w:type="spellStart"/>
-      <w:r>
-        <w:rPr>
-          <w:rFonts w:eastAsia="Times New Roman" w:cstheme="minorHAnsi"/>
-          <w:color w:val="353535"/>
-        </w:rPr>
-        <w:t>Qt</w:t>
-      </w:r>
-      <w:proofErr w:type="spellEnd"/>
-      <w:r>
-        <w:rPr>
-          <w:rFonts w:eastAsia="Times New Roman" w:cstheme="minorHAnsi"/>
-          <w:color w:val="353535"/>
-        </w:rPr>
-        <w:t xml:space="preserve"> because it is a very popular and well supported C++ GUI framework that has been used to develop many popular programs like the Adobe </w:t>
+        <w:t xml:space="preserve"> that were all provided by the Qt framework. </w:t>
+      </w:r>
+      <w:r>
+        <w:rPr>
+          <w:rFonts w:eastAsia="Times New Roman" w:cstheme="minorHAnsi"/>
+          <w:color w:val="353535"/>
+        </w:rPr>
+        <w:t xml:space="preserve">We chose to use Qt because it is a very popular and well supported C++ GUI framework that has been used to develop many popular programs like the Adobe </w:t>
       </w:r>
       <w:r>
         <w:rPr>
@@ -593,21 +939,12 @@
         </w:rPr>
         <w:t xml:space="preserve">. </w:t>
       </w:r>
-      <w:proofErr w:type="spellStart"/>
-      <w:r>
-        <w:rPr>
-          <w:rFonts w:eastAsia="Times New Roman" w:cstheme="minorHAnsi"/>
-          <w:color w:val="353535"/>
-        </w:rPr>
-        <w:t>Qt</w:t>
-      </w:r>
-      <w:proofErr w:type="spellEnd"/>
-      <w:r>
-        <w:rPr>
-          <w:rFonts w:eastAsia="Times New Roman" w:cstheme="minorHAnsi"/>
-          <w:color w:val="353535"/>
-        </w:rPr>
-        <w:t xml:space="preserve"> also has support for </w:t>
+      <w:r>
+        <w:rPr>
+          <w:rFonts w:eastAsia="Times New Roman" w:cstheme="minorHAnsi"/>
+          <w:color w:val="353535"/>
+        </w:rPr>
+        <w:t xml:space="preserve">Qt also has support for </w:t>
       </w:r>
       <w:r>
         <w:rPr>
@@ -674,23 +1011,7 @@
           <w:rFonts w:eastAsia="Times New Roman" w:cstheme="minorHAnsi"/>
           <w:color w:val="353535"/>
         </w:rPr>
-        <w:t xml:space="preserve"> several classes from the </w:t>
-      </w:r>
-      <w:proofErr w:type="spellStart"/>
-      <w:r>
-        <w:rPr>
-          <w:rFonts w:eastAsia="Times New Roman" w:cstheme="minorHAnsi"/>
-          <w:color w:val="353535"/>
-        </w:rPr>
-        <w:t>Qt</w:t>
-      </w:r>
-      <w:proofErr w:type="spellEnd"/>
-      <w:r>
-        <w:rPr>
-          <w:rFonts w:eastAsia="Times New Roman" w:cstheme="minorHAnsi"/>
-          <w:color w:val="353535"/>
-        </w:rPr>
-        <w:t xml:space="preserve"> framework and have listed </w:t>
+        <w:t xml:space="preserve"> several classes from the Qt framework and have listed </w:t>
       </w:r>
       <w:r>
         <w:rPr>
@@ -734,7 +1055,6 @@
           <w:shd w:val="clear" w:color="auto" w:fill="FFFFFF"/>
         </w:rPr>
       </w:pPr>
-      <w:proofErr w:type="spellStart"/>
       <w:r>
         <w:rPr>
           <w:b/>
@@ -743,7 +1063,6 @@
         </w:rPr>
         <w:t>QInputDialog</w:t>
       </w:r>
-      <w:proofErr w:type="spellEnd"/>
       <w:r>
         <w:rPr>
           <w:b/>
@@ -790,108 +1109,27 @@
           <w:u w:val="single"/>
           <w:shd w:val="clear" w:color="auto" w:fill="FFFFFF"/>
         </w:rPr>
-        <w:t>QtNetwork</w:t>
-      </w:r>
-      <w:proofErr w:type="spellEnd"/>
+        <w:t>Qt</w:t>
+      </w:r>
+      <w:bookmarkStart w:id="0" w:name="_GoBack"/>
+      <w:bookmarkEnd w:id="0"/>
       <w:r>
         <w:rPr>
           <w:b/>
           <w:u w:val="single"/>
           <w:shd w:val="clear" w:color="auto" w:fill="FFFFFF"/>
         </w:rPr>
-        <w:t>:</w:t>
-      </w:r>
-      <w:r>
-        <w:rPr>
-          <w:shd w:val="clear" w:color="auto" w:fill="FFFFFF"/>
-        </w:rPr>
-        <w:t xml:space="preserve"> Used to create an HTTP request to a webserver on the internet. This is used to download RSS files from the iTunes website.</w:t>
-      </w:r>
-      <w:r>
-        <w:rPr>
-          <w:shd w:val="clear" w:color="auto" w:fill="FFFFFF"/>
-        </w:rPr>
-        <w:t xml:space="preserve"> </w:t>
-      </w:r>
-      <w:r>
-        <w:rPr>
-          <w:shd w:val="clear" w:color="auto" w:fill="FFFFFF"/>
-        </w:rPr>
-        <w:t>This is also u</w:t>
-      </w:r>
-      <w:r>
-        <w:rPr>
-          <w:shd w:val="clear" w:color="auto" w:fill="FFFFFF"/>
-        </w:rPr>
-        <w:t xml:space="preserve">sed to </w:t>
-      </w:r>
-      <w:r>
-        <w:rPr>
-          <w:shd w:val="clear" w:color="auto" w:fill="FFFFFF"/>
-        </w:rPr>
-        <w:t>store the</w:t>
-      </w:r>
-      <w:r>
-        <w:rPr>
-          <w:shd w:val="clear" w:color="auto" w:fill="FFFFFF"/>
-        </w:rPr>
-        <w:t xml:space="preserve"> reply from an HTTP request created by an instance of a </w:t>
-      </w:r>
-      <w:proofErr w:type="spellStart"/>
-      <w:r>
-        <w:rPr>
-          <w:shd w:val="clear" w:color="auto" w:fill="FFFFFF"/>
-        </w:rPr>
-        <w:t>QNetworkAccessManager</w:t>
+        <w:t>Networ</w:t>
       </w:r>
       <w:proofErr w:type="spellEnd"/>
-      <w:r>
-        <w:rPr>
-          <w:shd w:val="clear" w:color="auto" w:fill="FFFFFF"/>
-        </w:rPr>
-        <w:t xml:space="preserve"> object. This object allows </w:t>
-      </w:r>
-      <w:r>
-        <w:rPr>
-          <w:shd w:val="clear" w:color="auto" w:fill="FFFFFF"/>
-        </w:rPr>
-        <w:t>waiting for the full request to be downloaded before continuing the process</w:t>
-      </w:r>
-      <w:r>
-        <w:rPr>
-          <w:shd w:val="clear" w:color="auto" w:fill="FFFFFF"/>
-        </w:rPr>
-        <w:t xml:space="preserve"> which is a useful feature as it prevents race cond</w:t>
-      </w:r>
-      <w:r>
-        <w:rPr>
-          <w:shd w:val="clear" w:color="auto" w:fill="FFFFFF"/>
-        </w:rPr>
-        <w:t>itions with</w:t>
-      </w:r>
-      <w:r>
-        <w:rPr>
-          <w:shd w:val="clear" w:color="auto" w:fill="FFFFFF"/>
-        </w:rPr>
-        <w:t xml:space="preserve"> missing portions of the downloaded files.</w:t>
-      </w:r>
-    </w:p>
-    <w:p>
-      <w:pPr>
-        <w:rPr>
-          <w:shd w:val="clear" w:color="auto" w:fill="FFFFFF"/>
-        </w:rPr>
-      </w:pPr>
-      <w:proofErr w:type="spellStart"/>
       <w:r>
         <w:rPr>
           <w:b/>
           <w:u w:val="single"/>
           <w:shd w:val="clear" w:color="auto" w:fill="FFFFFF"/>
         </w:rPr>
-        <w:t>QUrl</w:t>
-      </w:r>
-      <w:proofErr w:type="spellEnd"/>
+        <w:t>k</w:t>
+      </w:r>
       <w:r>
         <w:rPr>
           <w:b/>
@@ -904,101 +1142,77 @@
         <w:rPr>
           <w:shd w:val="clear" w:color="auto" w:fill="FFFFFF"/>
         </w:rPr>
-        <w:t xml:space="preserve"> Used to store URLs, this class can be used by several other classes </w:t>
-      </w:r>
-      <w:r>
-        <w:rPr>
-          <w:shd w:val="clear" w:color="auto" w:fill="FFFFFF"/>
-        </w:rPr>
-        <w:t>to</w:t>
-      </w:r>
-      <w:r>
-        <w:rPr>
-          <w:shd w:val="clear" w:color="auto" w:fill="FFFFFF"/>
-        </w:rPr>
-        <w:t xml:space="preserve"> determine the path (URL) to a server on the internet.</w:t>
-      </w:r>
-      <w:r>
-        <w:rPr>
-          <w:shd w:val="clear" w:color="auto" w:fill="FFFFFF"/>
-        </w:rPr>
-        <w:t xml:space="preserve"> The function </w:t>
-      </w:r>
-      <w:proofErr w:type="spellStart"/>
-      <w:r>
-        <w:rPr>
-          <w:shd w:val="clear" w:color="auto" w:fill="FFFFFF"/>
-        </w:rPr>
-        <w:t>episodeFile</w:t>
-      </w:r>
-      <w:proofErr w:type="spellEnd"/>
-      <w:r>
-        <w:rPr>
-          <w:shd w:val="clear" w:color="auto" w:fill="FFFFFF"/>
-        </w:rPr>
-        <w:t xml:space="preserve">() is an example of a function that returns an object of this type. For that </w:t>
-      </w:r>
-      <w:r>
-        <w:rPr>
-          <w:shd w:val="clear" w:color="auto" w:fill="FFFFFF"/>
-        </w:rPr>
-        <w:t>function,</w:t>
-      </w:r>
-      <w:r>
-        <w:rPr>
-          <w:shd w:val="clear" w:color="auto" w:fill="FFFFFF"/>
-        </w:rPr>
-        <w:t xml:space="preserve"> the program will parse an XML file </w:t>
-      </w:r>
-      <w:r>
-        <w:rPr>
-          <w:shd w:val="clear" w:color="auto" w:fill="FFFFFF"/>
-        </w:rPr>
-        <w:t xml:space="preserve">on the system, determine the URL to a specific podcast episode and return it for use in the parent function. This proved to be useful as we </w:t>
-      </w:r>
-      <w:r>
-        <w:rPr>
-          <w:shd w:val="clear" w:color="auto" w:fill="FFFFFF"/>
-        </w:rPr>
-        <w:t>could</w:t>
-      </w:r>
-      <w:r>
-        <w:rPr>
-          <w:shd w:val="clear" w:color="auto" w:fill="FFFFFF"/>
-        </w:rPr>
-        <w:t xml:space="preserve"> use this </w:t>
-      </w:r>
-      <w:proofErr w:type="spellStart"/>
-      <w:r>
-        <w:rPr>
-          <w:shd w:val="clear" w:color="auto" w:fill="FFFFFF"/>
-        </w:rPr>
-        <w:t>QUrl</w:t>
-      </w:r>
-      <w:proofErr w:type="spellEnd"/>
-      <w:r>
-        <w:rPr>
-          <w:shd w:val="clear" w:color="auto" w:fill="FFFFFF"/>
-        </w:rPr>
-        <w:t xml:space="preserve"> object to load, track and unload episodes based on what widgets the user clicked.</w:t>
-      </w:r>
-    </w:p>
-    <w:p>
-      <w:pPr>
-        <w:rPr>
-          <w:shd w:val="clear" w:color="auto" w:fill="FFFFFF"/>
-        </w:rPr>
-      </w:pPr>
-      <w:proofErr w:type="spellStart"/>
+        <w:t xml:space="preserve"> Used to create an HTTP request to a webserver on the internet. This is used to download RSS files from the iTunes website.</w:t>
+      </w:r>
+      <w:r>
+        <w:rPr>
+          <w:shd w:val="clear" w:color="auto" w:fill="FFFFFF"/>
+        </w:rPr>
+        <w:t xml:space="preserve"> </w:t>
+      </w:r>
+      <w:r>
+        <w:rPr>
+          <w:shd w:val="clear" w:color="auto" w:fill="FFFFFF"/>
+        </w:rPr>
+        <w:t>This is also u</w:t>
+      </w:r>
+      <w:r>
+        <w:rPr>
+          <w:shd w:val="clear" w:color="auto" w:fill="FFFFFF"/>
+        </w:rPr>
+        <w:t xml:space="preserve">sed to </w:t>
+      </w:r>
+      <w:r>
+        <w:rPr>
+          <w:shd w:val="clear" w:color="auto" w:fill="FFFFFF"/>
+        </w:rPr>
+        <w:t>store the</w:t>
+      </w:r>
+      <w:r>
+        <w:rPr>
+          <w:shd w:val="clear" w:color="auto" w:fill="FFFFFF"/>
+        </w:rPr>
+        <w:t xml:space="preserve"> reply from an HTTP request created by an instance of a QNetworkAccessManager object. This object allows </w:t>
+      </w:r>
+      <w:r>
+        <w:rPr>
+          <w:shd w:val="clear" w:color="auto" w:fill="FFFFFF"/>
+        </w:rPr>
+        <w:t>waiting for the full request to be downloaded before continuing the process</w:t>
+      </w:r>
+      <w:r>
+        <w:rPr>
+          <w:shd w:val="clear" w:color="auto" w:fill="FFFFFF"/>
+        </w:rPr>
+        <w:t xml:space="preserve"> which is a useful feature as it prevents race cond</w:t>
+      </w:r>
+      <w:r>
+        <w:rPr>
+          <w:shd w:val="clear" w:color="auto" w:fill="FFFFFF"/>
+        </w:rPr>
+        <w:t>itions with</w:t>
+      </w:r>
+      <w:r>
+        <w:rPr>
+          <w:shd w:val="clear" w:color="auto" w:fill="FFFFFF"/>
+        </w:rPr>
+        <w:t xml:space="preserve"> missing portions of the downloaded files.</w:t>
+      </w:r>
+    </w:p>
+    <w:p>
+      <w:pPr>
+        <w:rPr>
+          <w:shd w:val="clear" w:color="auto" w:fill="FFFFFF"/>
+        </w:rPr>
+      </w:pPr>
       <w:r>
         <w:rPr>
           <w:b/>
           <w:u w:val="single"/>
           <w:shd w:val="clear" w:color="auto" w:fill="FFFFFF"/>
         </w:rPr>
-        <w:t>QMediaPlayer</w:t>
-      </w:r>
-      <w:proofErr w:type="spellEnd"/>
+        <w:t>QUrl</w:t>
+      </w:r>
       <w:r>
         <w:rPr>
           <w:b/>
@@ -1011,49 +1225,57 @@
         <w:rPr>
           <w:shd w:val="clear" w:color="auto" w:fill="FFFFFF"/>
         </w:rPr>
-        <w:t xml:space="preserve"> Used to play, </w:t>
-      </w:r>
-      <w:r>
-        <w:rPr>
-          <w:shd w:val="clear" w:color="auto" w:fill="FFFFFF"/>
-        </w:rPr>
-        <w:t>pause,</w:t>
-      </w:r>
-      <w:r>
-        <w:rPr>
-          <w:shd w:val="clear" w:color="auto" w:fill="FFFFFF"/>
-        </w:rPr>
-        <w:t xml:space="preserve"> and stop media playback. This class is provided a URL to a media file and </w:t>
-      </w:r>
-      <w:r>
-        <w:rPr>
-          <w:shd w:val="clear" w:color="auto" w:fill="FFFFFF"/>
-        </w:rPr>
-        <w:t>then the appropriate method is called to manage the play state and seeking.</w:t>
-      </w:r>
-      <w:r>
-        <w:rPr>
-          <w:shd w:val="clear" w:color="auto" w:fill="FFFFFF"/>
-        </w:rPr>
-        <w:t xml:space="preserve"> </w:t>
-      </w:r>
-      <w:r>
-        <w:rPr>
-          <w:shd w:val="clear" w:color="auto" w:fill="FFFFFF"/>
-        </w:rPr>
-        <w:t>Since this class</w:t>
-      </w:r>
-      <w:r>
-        <w:rPr>
-          <w:shd w:val="clear" w:color="auto" w:fill="FFFFFF"/>
-        </w:rPr>
-        <w:t xml:space="preserve"> handles the parsing of audio files that are provided to it</w:t>
-      </w:r>
-      <w:r>
-        <w:rPr>
-          <w:shd w:val="clear" w:color="auto" w:fill="FFFFFF"/>
-        </w:rPr>
-        <w:t xml:space="preserve"> we </w:t>
+        <w:t xml:space="preserve"> Used to store URLs, this class can be used by several other classes </w:t>
+      </w:r>
+      <w:r>
+        <w:rPr>
+          <w:shd w:val="clear" w:color="auto" w:fill="FFFFFF"/>
+        </w:rPr>
+        <w:t>to</w:t>
+      </w:r>
+      <w:r>
+        <w:rPr>
+          <w:shd w:val="clear" w:color="auto" w:fill="FFFFFF"/>
+        </w:rPr>
+        <w:t xml:space="preserve"> determine the path (URL) to a server on the internet.</w:t>
+      </w:r>
+      <w:r>
+        <w:rPr>
+          <w:shd w:val="clear" w:color="auto" w:fill="FFFFFF"/>
+        </w:rPr>
+        <w:t xml:space="preserve"> The function </w:t>
+      </w:r>
+      <w:proofErr w:type="spellStart"/>
+      <w:r>
+        <w:rPr>
+          <w:shd w:val="clear" w:color="auto" w:fill="FFFFFF"/>
+        </w:rPr>
+        <w:t>episodeFile</w:t>
+      </w:r>
+      <w:proofErr w:type="spellEnd"/>
+      <w:r>
+        <w:rPr>
+          <w:shd w:val="clear" w:color="auto" w:fill="FFFFFF"/>
+        </w:rPr>
+        <w:t xml:space="preserve">() is an example of a function that returns an object of this type. For that </w:t>
+      </w:r>
+      <w:r>
+        <w:rPr>
+          <w:shd w:val="clear" w:color="auto" w:fill="FFFFFF"/>
+        </w:rPr>
+        <w:t>function,</w:t>
+      </w:r>
+      <w:r>
+        <w:rPr>
+          <w:shd w:val="clear" w:color="auto" w:fill="FFFFFF"/>
+        </w:rPr>
+        <w:t xml:space="preserve"> the program will parse an XML file </w:t>
+      </w:r>
+      <w:r>
+        <w:rPr>
+          <w:shd w:val="clear" w:color="auto" w:fill="FFFFFF"/>
+        </w:rPr>
+        <w:t xml:space="preserve">on the system, determine the URL to a specific podcast episode and return it for use in the parent function. This proved to be useful as we </w:t>
       </w:r>
       <w:r>
         <w:rPr>
@@ -1065,25 +1287,23 @@
         <w:rPr>
           <w:shd w:val="clear" w:color="auto" w:fill="FFFFFF"/>
         </w:rPr>
-        <w:t xml:space="preserve"> take advantage of this abstraction by using generic, reusable functions in our code.</w:t>
-      </w:r>
-    </w:p>
-    <w:p>
-      <w:pPr>
-        <w:rPr>
-          <w:shd w:val="clear" w:color="auto" w:fill="FFFFFF"/>
-        </w:rPr>
-      </w:pPr>
-      <w:proofErr w:type="spellStart"/>
+        <w:t xml:space="preserve"> use this QUrl object to load, track and unload episodes based on what widgets the user clicked.</w:t>
+      </w:r>
+    </w:p>
+    <w:p>
+      <w:pPr>
+        <w:rPr>
+          <w:shd w:val="clear" w:color="auto" w:fill="FFFFFF"/>
+        </w:rPr>
+      </w:pPr>
       <w:r>
         <w:rPr>
           <w:b/>
           <w:u w:val="single"/>
           <w:shd w:val="clear" w:color="auto" w:fill="FFFFFF"/>
         </w:rPr>
-        <w:t>QBuffer</w:t>
-      </w:r>
-      <w:proofErr w:type="spellEnd"/>
+        <w:t>QMediaPlayer</w:t>
+      </w:r>
       <w:r>
         <w:rPr>
           <w:b/>
@@ -1096,75 +1316,77 @@
         <w:rPr>
           <w:shd w:val="clear" w:color="auto" w:fill="FFFFFF"/>
         </w:rPr>
-        <w:t xml:space="preserve"> Used to implement a custom buffer for the player. This is useful as on certain platforms </w:t>
-      </w:r>
-      <w:r>
-        <w:rPr>
-          <w:shd w:val="clear" w:color="auto" w:fill="FFFFFF"/>
-        </w:rPr>
-        <w:t xml:space="preserve">where </w:t>
-      </w:r>
-      <w:r>
-        <w:rPr>
-          <w:shd w:val="clear" w:color="auto" w:fill="FFFFFF"/>
-        </w:rPr>
-        <w:t>the OS seems to</w:t>
-      </w:r>
-      <w:r>
-        <w:rPr>
-          <w:shd w:val="clear" w:color="auto" w:fill="FFFFFF"/>
-        </w:rPr>
-        <w:t xml:space="preserve"> bottleneck the download speeds. We found this class </w:t>
-      </w:r>
-      <w:r>
-        <w:rPr>
-          <w:shd w:val="clear" w:color="auto" w:fill="FFFFFF"/>
-        </w:rPr>
-        <w:t>useful to fully download the epis</w:t>
-      </w:r>
-      <w:r>
-        <w:rPr>
-          <w:shd w:val="clear" w:color="auto" w:fill="FFFFFF"/>
-        </w:rPr>
-        <w:t xml:space="preserve">ode before starting to stream as this feature </w:t>
-      </w:r>
-      <w:r>
-        <w:rPr>
-          <w:shd w:val="clear" w:color="auto" w:fill="FFFFFF"/>
-        </w:rPr>
-        <w:t xml:space="preserve">cannot be implemented with the basic </w:t>
-      </w:r>
-      <w:proofErr w:type="spellStart"/>
-      <w:r>
-        <w:rPr>
-          <w:shd w:val="clear" w:color="auto" w:fill="FFFFFF"/>
-        </w:rPr>
-        <w:t>QMediaPlayer</w:t>
-      </w:r>
-      <w:proofErr w:type="spellEnd"/>
-      <w:r>
-        <w:rPr>
-          <w:shd w:val="clear" w:color="auto" w:fill="FFFFFF"/>
-        </w:rPr>
-        <w:t xml:space="preserve"> class.</w:t>
-      </w:r>
-    </w:p>
-    <w:p>
-      <w:pPr>
-        <w:rPr>
-          <w:shd w:val="clear" w:color="auto" w:fill="FFFFFF"/>
-        </w:rPr>
-      </w:pPr>
-      <w:proofErr w:type="spellStart"/>
+        <w:t xml:space="preserve"> Used to play, </w:t>
+      </w:r>
+      <w:r>
+        <w:rPr>
+          <w:shd w:val="clear" w:color="auto" w:fill="FFFFFF"/>
+        </w:rPr>
+        <w:t>pause,</w:t>
+      </w:r>
+      <w:r>
+        <w:rPr>
+          <w:shd w:val="clear" w:color="auto" w:fill="FFFFFF"/>
+        </w:rPr>
+        <w:t xml:space="preserve"> and stop media playback. This class is provided a URL to a media file and </w:t>
+      </w:r>
+      <w:r>
+        <w:rPr>
+          <w:shd w:val="clear" w:color="auto" w:fill="FFFFFF"/>
+        </w:rPr>
+        <w:t>then the appropriate method is called to manage the play state and seeking.</w:t>
+      </w:r>
+      <w:r>
+        <w:rPr>
+          <w:shd w:val="clear" w:color="auto" w:fill="FFFFFF"/>
+        </w:rPr>
+        <w:t xml:space="preserve"> </w:t>
+      </w:r>
+      <w:r>
+        <w:rPr>
+          <w:shd w:val="clear" w:color="auto" w:fill="FFFFFF"/>
+        </w:rPr>
+        <w:t>Since this class</w:t>
+      </w:r>
+      <w:r>
+        <w:rPr>
+          <w:shd w:val="clear" w:color="auto" w:fill="FFFFFF"/>
+        </w:rPr>
+        <w:t xml:space="preserve"> handles the parsing of audio files that are provided to it</w:t>
+      </w:r>
+      <w:r>
+        <w:rPr>
+          <w:shd w:val="clear" w:color="auto" w:fill="FFFFFF"/>
+        </w:rPr>
+        <w:t xml:space="preserve"> we </w:t>
+      </w:r>
+      <w:r>
+        <w:rPr>
+          <w:shd w:val="clear" w:color="auto" w:fill="FFFFFF"/>
+        </w:rPr>
+        <w:t>could</w:t>
+      </w:r>
+      <w:r>
+        <w:rPr>
+          <w:shd w:val="clear" w:color="auto" w:fill="FFFFFF"/>
+        </w:rPr>
+        <w:t xml:space="preserve"> take advantage of this abstraction by using generic, reusable functions in our code.</w:t>
+      </w:r>
+    </w:p>
+    <w:p>
+      <w:pPr>
+        <w:rPr>
+          <w:shd w:val="clear" w:color="auto" w:fill="FFFFFF"/>
+        </w:rPr>
+      </w:pPr>
       <w:r>
         <w:rPr>
           <w:b/>
           <w:u w:val="single"/>
           <w:shd w:val="clear" w:color="auto" w:fill="FFFFFF"/>
         </w:rPr>
-        <w:t>QJsonDocument</w:t>
-      </w:r>
-      <w:proofErr w:type="spellEnd"/>
+        <w:t>QBuffer</w:t>
+      </w:r>
       <w:r>
         <w:rPr>
           <w:b/>
@@ -1177,6 +1399,73 @@
         <w:rPr>
           <w:shd w:val="clear" w:color="auto" w:fill="FFFFFF"/>
         </w:rPr>
+        <w:t xml:space="preserve"> Used to implement a custom buffer for the player. This is useful as on certain platforms </w:t>
+      </w:r>
+      <w:r>
+        <w:rPr>
+          <w:shd w:val="clear" w:color="auto" w:fill="FFFFFF"/>
+        </w:rPr>
+        <w:t xml:space="preserve">where </w:t>
+      </w:r>
+      <w:r>
+        <w:rPr>
+          <w:shd w:val="clear" w:color="auto" w:fill="FFFFFF"/>
+        </w:rPr>
+        <w:t>the OS seems to</w:t>
+      </w:r>
+      <w:r>
+        <w:rPr>
+          <w:shd w:val="clear" w:color="auto" w:fill="FFFFFF"/>
+        </w:rPr>
+        <w:t xml:space="preserve"> bottleneck the download speeds. We found this class </w:t>
+      </w:r>
+      <w:r>
+        <w:rPr>
+          <w:shd w:val="clear" w:color="auto" w:fill="FFFFFF"/>
+        </w:rPr>
+        <w:t>useful to fully download the epis</w:t>
+      </w:r>
+      <w:r>
+        <w:rPr>
+          <w:shd w:val="clear" w:color="auto" w:fill="FFFFFF"/>
+        </w:rPr>
+        <w:t xml:space="preserve">ode before starting to stream as this feature </w:t>
+      </w:r>
+      <w:r>
+        <w:rPr>
+          <w:shd w:val="clear" w:color="auto" w:fill="FFFFFF"/>
+        </w:rPr>
+        <w:t>cannot be implemented with the basic QMediaPlayer class.</w:t>
+      </w:r>
+    </w:p>
+    <w:p>
+      <w:pPr>
+        <w:rPr>
+          <w:shd w:val="clear" w:color="auto" w:fill="FFFFFF"/>
+        </w:rPr>
+      </w:pPr>
+      <w:proofErr w:type="spellStart"/>
+      <w:r>
+        <w:rPr>
+          <w:b/>
+          <w:u w:val="single"/>
+          <w:shd w:val="clear" w:color="auto" w:fill="FFFFFF"/>
+        </w:rPr>
+        <w:t>QJsonDocument</w:t>
+      </w:r>
+      <w:proofErr w:type="spellEnd"/>
+      <w:r>
+        <w:rPr>
+          <w:b/>
+          <w:u w:val="single"/>
+          <w:shd w:val="clear" w:color="auto" w:fill="FFFFFF"/>
+        </w:rPr>
+        <w:t>:</w:t>
+      </w:r>
+      <w:r>
+        <w:rPr>
+          <w:shd w:val="clear" w:color="auto" w:fill="FFFFFF"/>
+        </w:rPr>
         <w:t xml:space="preserve"> Used to parse the </w:t>
       </w:r>
       <w:proofErr w:type="spellStart"/>
@@ -1227,21 +1516,12 @@
           <w:color w:val="353535"/>
         </w:rPr>
       </w:pPr>
-      <w:proofErr w:type="spellStart"/>
-      <w:r>
-        <w:rPr>
-          <w:rFonts w:eastAsia="Times New Roman" w:cstheme="minorHAnsi"/>
-          <w:color w:val="353535"/>
-        </w:rPr>
-        <w:t>Qt</w:t>
-      </w:r>
-      <w:proofErr w:type="spellEnd"/>
-      <w:r>
-        <w:rPr>
-          <w:rFonts w:eastAsia="Times New Roman" w:cstheme="minorHAnsi"/>
-          <w:color w:val="353535"/>
-        </w:rPr>
-        <w:t xml:space="preserve"> </w:t>
+      <w:r>
+        <w:rPr>
+          <w:rFonts w:eastAsia="Times New Roman" w:cstheme="minorHAnsi"/>
+          <w:color w:val="353535"/>
+        </w:rPr>
+        <w:t xml:space="preserve">Qt </w:t>
       </w:r>
       <w:r>
         <w:rPr>
@@ -1281,23 +1561,7 @@
           <w:rFonts w:eastAsia="Times New Roman" w:cstheme="minorHAnsi"/>
           <w:color w:val="353535"/>
         </w:rPr>
-        <w:t xml:space="preserve">various classes that are provided by the </w:t>
-      </w:r>
-      <w:proofErr w:type="spellStart"/>
-      <w:r>
-        <w:rPr>
-          <w:rFonts w:eastAsia="Times New Roman" w:cstheme="minorHAnsi"/>
-          <w:color w:val="353535"/>
-        </w:rPr>
-        <w:t>Qt</w:t>
-      </w:r>
-      <w:proofErr w:type="spellEnd"/>
-      <w:r>
-        <w:rPr>
-          <w:rFonts w:eastAsia="Times New Roman" w:cstheme="minorHAnsi"/>
-          <w:color w:val="353535"/>
-        </w:rPr>
-        <w:t xml:space="preserve"> framework to </w:t>
+        <w:t xml:space="preserve">various classes that are provided by the Qt framework to </w:t>
       </w:r>
       <w:r>
         <w:rPr>
@@ -1407,7 +1671,6 @@
         </w:rPr>
         <w:t>(</w:t>
       </w:r>
-      <w:proofErr w:type="spellStart"/>
       <w:r>
         <w:rPr>
           <w:rFonts w:ascii="Courier New" w:eastAsia="Times New Roman" w:hAnsi="Courier New" w:cs="Courier New"/>
@@ -1417,7 +1680,6 @@
         </w:rPr>
         <w:t>QString</w:t>
       </w:r>
-      <w:proofErr w:type="spellEnd"/>
       <w:r>
         <w:rPr>
           <w:rFonts w:ascii="Courier New" w:eastAsia="Times New Roman" w:hAnsi="Courier New" w:cs="Courier New"/>
@@ -1629,7 +1891,6 @@
         </w:rPr>
         <w:t xml:space="preserve">    </w:t>
       </w:r>
-      <w:proofErr w:type="spellStart"/>
       <w:r>
         <w:rPr>
           <w:rFonts w:ascii="Courier New" w:eastAsia="Times New Roman" w:hAnsi="Courier New" w:cs="Courier New"/>
@@ -1639,7 +1900,6 @@
         </w:rPr>
         <w:t>QString</w:t>
       </w:r>
-      <w:proofErr w:type="spellEnd"/>
       <w:r>
         <w:rPr>
           <w:rFonts w:ascii="Courier New" w:eastAsia="Times New Roman" w:hAnsi="Courier New" w:cs="Courier New"/>
@@ -1875,7 +2135,6 @@
         </w:rPr>
         <w:t xml:space="preserve">    </w:t>
       </w:r>
-      <w:proofErr w:type="spellStart"/>
       <w:r>
         <w:rPr>
           <w:rFonts w:ascii="Courier New" w:eastAsia="Times New Roman" w:hAnsi="Courier New" w:cs="Courier New"/>
@@ -1885,7 +2144,6 @@
         </w:rPr>
         <w:t>QFile</w:t>
       </w:r>
-      <w:proofErr w:type="spellEnd"/>
       <w:r>
         <w:rPr>
           <w:rFonts w:ascii="Courier New" w:eastAsia="Times New Roman" w:hAnsi="Courier New" w:cs="Courier New"/>
@@ -2241,7 +2499,6 @@
         </w:rPr>
         <w:t>(</w:t>
       </w:r>
-      <w:proofErr w:type="spellStart"/>
       <w:r>
         <w:rPr>
           <w:rFonts w:ascii="Courier New" w:eastAsia="Times New Roman" w:hAnsi="Courier New" w:cs="Courier New"/>
@@ -2251,7 +2508,6 @@
         </w:rPr>
         <w:t>QFile</w:t>
       </w:r>
-      <w:proofErr w:type="spellEnd"/>
       <w:r>
         <w:rPr>
           <w:rFonts w:ascii="Courier New" w:eastAsia="Times New Roman" w:hAnsi="Courier New" w:cs="Courier New"/>
@@ -2954,15 +3210,16 @@
           <w:rFonts w:eastAsia="Times New Roman" w:cstheme="minorHAnsi"/>
           <w:color w:val="353535"/>
         </w:rPr>
-        <w:t xml:space="preserve"> class, which is defined as the class which represents the program window. The </w:t>
+        <w:t xml:space="preserve"> class, which is defined as the class which represents the program window. The QFile class is used to write to the disk by creating an instance </w:t>
       </w:r>
       <w:proofErr w:type="spellStart"/>
       <w:r>
         <w:rPr>
           <w:rFonts w:eastAsia="Times New Roman" w:cstheme="minorHAnsi"/>
-          <w:color w:val="353535"/>
-        </w:rPr>
-        <w:t>QFile</w:t>
+          <w:i/>
+          <w:color w:val="353535"/>
+        </w:rPr>
+        <w:t>xmlfile</w:t>
       </w:r>
       <w:proofErr w:type="spellEnd"/>
       <w:r>
@@ -2970,40 +3227,7 @@
           <w:rFonts w:eastAsia="Times New Roman" w:cstheme="minorHAnsi"/>
           <w:color w:val="353535"/>
         </w:rPr>
-        <w:t xml:space="preserve"> class is used to write to the disk by creating an instance </w:t>
-      </w:r>
-      <w:proofErr w:type="spellStart"/>
-      <w:r>
-        <w:rPr>
-          <w:rFonts w:eastAsia="Times New Roman" w:cstheme="minorHAnsi"/>
-          <w:i/>
-          <w:color w:val="353535"/>
-        </w:rPr>
-        <w:t>xmlfile</w:t>
-      </w:r>
-      <w:proofErr w:type="spellEnd"/>
-      <w:r>
-        <w:rPr>
-          <w:rFonts w:eastAsia="Times New Roman" w:cstheme="minorHAnsi"/>
-          <w:color w:val="353535"/>
-        </w:rPr>
-        <w:t xml:space="preserve"> which is given the path stored in the </w:t>
-      </w:r>
-      <w:proofErr w:type="spellStart"/>
-      <w:r>
-        <w:rPr>
-          <w:rFonts w:eastAsia="Times New Roman" w:cstheme="minorHAnsi"/>
-          <w:color w:val="353535"/>
-        </w:rPr>
-        <w:t>QString</w:t>
-      </w:r>
-      <w:proofErr w:type="spellEnd"/>
-      <w:r>
-        <w:rPr>
-          <w:rFonts w:eastAsia="Times New Roman" w:cstheme="minorHAnsi"/>
-          <w:color w:val="353535"/>
-        </w:rPr>
-        <w:t xml:space="preserve"> </w:t>
+        <w:t xml:space="preserve"> which is given the path stored in the QString </w:t>
       </w:r>
       <w:proofErr w:type="spellStart"/>
       <w:r>
@@ -3079,12 +3303,7 @@
     </w:p>
     <w:p>
       <w:pPr>
-        <w:numPr>
-          <w:ilvl w:val="0"/>
-          <w:numId w:val="1"/>
-        </w:numPr>
-        <w:spacing w:after="0" w:line="240" w:lineRule="auto"/>
-        <w:ind w:left="0"/>
+        <w:spacing w:after="0" w:line="240" w:lineRule="auto"/>
         <w:rPr>
           <w:rFonts w:ascii="Verdana" w:eastAsia="Times New Roman" w:hAnsi="Verdana" w:cs="Times New Roman"/>
           <w:color w:val="353535"/>
@@ -3092,15 +3311,290 @@
           <w:szCs w:val="17"/>
         </w:rPr>
       </w:pPr>
-      <w:r>
+    </w:p>
+    <w:p>
+      <w:pPr>
+        <w:pStyle w:val="Heading1"/>
+        <w:rPr>
+          <w:rFonts w:eastAsia="Times New Roman"/>
+        </w:rPr>
+      </w:pPr>
+      <w:r>
+        <w:rPr>
+          <w:rFonts w:eastAsia="Times New Roman"/>
+        </w:rPr>
+        <w:t>Challenges Faced</w:t>
+      </w:r>
+    </w:p>
+    <w:p>
+      <w:pPr>
+        <w:spacing w:after="0" w:line="240" w:lineRule="auto"/>
         <w:rPr>
           <w:rFonts w:ascii="Verdana" w:eastAsia="Times New Roman" w:hAnsi="Verdana" w:cs="Times New Roman"/>
           <w:color w:val="353535"/>
           <w:sz w:val="17"/>
           <w:szCs w:val="17"/>
         </w:rPr>
-        <w:t>Some of the challenges you faced &amp; how did you either overcome it or avoid it Hope this helps.</w:t>
-      </w:r>
+      </w:pPr>
+    </w:p>
+    <w:p>
+      <w:pPr>
+        <w:spacing w:after="0" w:line="240" w:lineRule="auto"/>
+        <w:rPr>
+          <w:rFonts w:eastAsia="Times New Roman" w:cstheme="minorHAnsi"/>
+          <w:color w:val="353535"/>
+        </w:rPr>
+      </w:pPr>
+      <w:r>
+        <w:rPr>
+          <w:rFonts w:eastAsia="Times New Roman" w:cstheme="minorHAnsi"/>
+          <w:color w:val="353535"/>
+        </w:rPr>
+        <w:t xml:space="preserve">We came across several challenges when working on this project ranging </w:t>
+      </w:r>
+      <w:r>
+        <w:rPr>
+          <w:rFonts w:eastAsia="Times New Roman" w:cstheme="minorHAnsi"/>
+          <w:color w:val="353535"/>
+        </w:rPr>
+        <w:t>from</w:t>
+      </w:r>
+      <w:r>
+        <w:rPr>
+          <w:rFonts w:eastAsia="Times New Roman" w:cstheme="minorHAnsi"/>
+          <w:color w:val="353535"/>
+        </w:rPr>
+        <w:t xml:space="preserve"> issues with the </w:t>
+      </w:r>
+      <w:r>
+        <w:rPr>
+          <w:rFonts w:eastAsia="Times New Roman" w:cstheme="minorHAnsi"/>
+          <w:color w:val="353535"/>
+        </w:rPr>
+        <w:t>media player, downloading content from the internet, dealing with multiplatform development and with our software development process itself.</w:t>
+      </w:r>
+    </w:p>
+    <w:p>
+      <w:pPr>
+        <w:spacing w:after="0" w:line="240" w:lineRule="auto"/>
+        <w:rPr>
+          <w:rFonts w:eastAsia="Times New Roman" w:cstheme="minorHAnsi"/>
+          <w:color w:val="353535"/>
+        </w:rPr>
+      </w:pPr>
+    </w:p>
+    <w:p>
+      <w:pPr>
+        <w:spacing w:after="0" w:line="240" w:lineRule="auto"/>
+        <w:rPr>
+          <w:rFonts w:eastAsia="Times New Roman" w:cstheme="minorHAnsi"/>
+          <w:color w:val="353535"/>
+        </w:rPr>
+      </w:pPr>
+      <w:r>
+        <w:rPr>
+          <w:rFonts w:eastAsia="Times New Roman" w:cstheme="minorHAnsi"/>
+          <w:color w:val="353535"/>
+        </w:rPr>
+        <w:t xml:space="preserve">For managing our code and issues we made use of </w:t>
+      </w:r>
+      <w:r>
+        <w:rPr>
+          <w:rFonts w:eastAsia="Times New Roman" w:cstheme="minorHAnsi"/>
+          <w:color w:val="353535"/>
+        </w:rPr>
+        <w:t>GitHub</w:t>
+      </w:r>
+      <w:r>
+        <w:rPr>
+          <w:rFonts w:eastAsia="Times New Roman" w:cstheme="minorHAnsi"/>
+          <w:color w:val="353535"/>
+        </w:rPr>
+        <w:t xml:space="preserve"> as our issue tracking and version control host. We chose to use </w:t>
+      </w:r>
+      <w:r>
+        <w:rPr>
+          <w:rFonts w:eastAsia="Times New Roman" w:cstheme="minorHAnsi"/>
+          <w:color w:val="353535"/>
+        </w:rPr>
+        <w:t>GitHub</w:t>
+      </w:r>
+      <w:r>
+        <w:rPr>
+          <w:rFonts w:eastAsia="Times New Roman" w:cstheme="minorHAnsi"/>
+          <w:color w:val="353535"/>
+        </w:rPr>
+        <w:t xml:space="preserve"> because it allowed us to easily share code with each other without having to deal with the problems that emerge </w:t>
+      </w:r>
+      <w:r>
+        <w:rPr>
+          <w:rFonts w:eastAsia="Times New Roman" w:cstheme="minorHAnsi"/>
+          <w:color w:val="353535"/>
+        </w:rPr>
+        <w:t>with using email</w:t>
+      </w:r>
+      <w:r>
+        <w:rPr>
+          <w:rFonts w:eastAsia="Times New Roman" w:cstheme="minorHAnsi"/>
+          <w:color w:val="353535"/>
+        </w:rPr>
+        <w:t xml:space="preserve"> to manage multiple versions of </w:t>
+      </w:r>
+      <w:r>
+        <w:rPr>
+          <w:rFonts w:eastAsia="Times New Roman" w:cstheme="minorHAnsi"/>
+          <w:color w:val="353535"/>
+        </w:rPr>
+        <w:t>code</w:t>
+      </w:r>
+      <w:r>
+        <w:rPr>
+          <w:rFonts w:eastAsia="Times New Roman" w:cstheme="minorHAnsi"/>
+          <w:color w:val="353535"/>
+        </w:rPr>
+        <w:t>.</w:t>
+      </w:r>
+      <w:r>
+        <w:rPr>
+          <w:rFonts w:eastAsia="Times New Roman" w:cstheme="minorHAnsi"/>
+          <w:color w:val="353535"/>
+        </w:rPr>
+        <w:t xml:space="preserve"> We also used the git utility to develop individual features in separate branches, allowing us to independently troubleshoot bugs and easily combine our code with the main repository. These separate branches also allowed us to easily drop certain portions of code if we decided to change how we wanted our program to work.</w:t>
+      </w:r>
+    </w:p>
+    <w:p>
+      <w:pPr>
+        <w:spacing w:after="0" w:line="240" w:lineRule="auto"/>
+        <w:rPr>
+          <w:rFonts w:eastAsia="Times New Roman" w:cstheme="minorHAnsi"/>
+          <w:color w:val="353535"/>
+        </w:rPr>
+      </w:pPr>
+    </w:p>
+    <w:p>
+      <w:pPr>
+        <w:spacing w:after="0" w:line="240" w:lineRule="auto"/>
+        <w:rPr>
+          <w:rFonts w:eastAsia="Times New Roman" w:cstheme="minorHAnsi"/>
+          <w:color w:val="353535"/>
+        </w:rPr>
+      </w:pPr>
+      <w:r>
+        <w:rPr>
+          <w:rFonts w:eastAsia="Times New Roman" w:cstheme="minorHAnsi"/>
+          <w:color w:val="353535"/>
+        </w:rPr>
+        <w:t xml:space="preserve">In addition to the code management issues we had several technical issues which are detailed on the issues section of our </w:t>
+      </w:r>
+      <w:r>
+        <w:rPr>
+          <w:rFonts w:eastAsia="Times New Roman" w:cstheme="minorHAnsi"/>
+          <w:color w:val="353535"/>
+        </w:rPr>
+        <w:t>GitHub</w:t>
+      </w:r>
+      <w:r>
+        <w:rPr>
+          <w:rFonts w:eastAsia="Times New Roman" w:cstheme="minorHAnsi"/>
+          <w:color w:val="353535"/>
+        </w:rPr>
+        <w:t xml:space="preserve"> repository [2].</w:t>
+      </w:r>
+      <w:r>
+        <w:rPr>
+          <w:rFonts w:eastAsia="Times New Roman" w:cstheme="minorHAnsi"/>
+          <w:color w:val="353535"/>
+        </w:rPr>
+        <w:t xml:space="preserve"> For example, a problem we ran into was with the QMediaPlayer class using a bottlenecked buffer on machines that run Windows. To resolve this </w:t>
+      </w:r>
+      <w:r>
+        <w:rPr>
+          <w:rFonts w:eastAsia="Times New Roman" w:cstheme="minorHAnsi"/>
+          <w:color w:val="353535"/>
+        </w:rPr>
+        <w:t>issue,</w:t>
+      </w:r>
+      <w:r>
+        <w:rPr>
+          <w:rFonts w:eastAsia="Times New Roman" w:cstheme="minorHAnsi"/>
+          <w:color w:val="353535"/>
+        </w:rPr>
+        <w:t xml:space="preserve"> we used </w:t>
+      </w:r>
+      <w:r>
+        <w:rPr>
+          <w:rFonts w:eastAsia="Times New Roman" w:cstheme="minorHAnsi"/>
+          <w:color w:val="353535"/>
+        </w:rPr>
+        <w:t>GitHub</w:t>
+      </w:r>
+      <w:r>
+        <w:rPr>
+          <w:rFonts w:eastAsia="Times New Roman" w:cstheme="minorHAnsi"/>
+          <w:color w:val="353535"/>
+        </w:rPr>
+        <w:t xml:space="preserve"> to share our thoughts and possible solutions about the bug. Eventually we </w:t>
+      </w:r>
+      <w:r>
+        <w:rPr>
+          <w:rFonts w:eastAsia="Times New Roman" w:cstheme="minorHAnsi"/>
+          <w:color w:val="353535"/>
+        </w:rPr>
+        <w:t>could</w:t>
+      </w:r>
+      <w:r>
+        <w:rPr>
+          <w:rFonts w:eastAsia="Times New Roman" w:cstheme="minorHAnsi"/>
+          <w:color w:val="353535"/>
+        </w:rPr>
+        <w:t xml:space="preserve"> make use of some of the Qt documentation for the QBuffer class which allowed us to implement a custom buffer to fully load the media content before</w:t>
+      </w:r>
+      <w:r>
+        <w:rPr>
+          <w:rFonts w:eastAsia="Times New Roman" w:cstheme="minorHAnsi"/>
+          <w:color w:val="353535"/>
+        </w:rPr>
+        <w:t xml:space="preserve"> playing</w:t>
+      </w:r>
+      <w:r>
+        <w:rPr>
+          <w:rFonts w:eastAsia="Times New Roman" w:cstheme="minorHAnsi"/>
+          <w:color w:val="353535"/>
+        </w:rPr>
+        <w:t xml:space="preserve"> it </w:t>
+      </w:r>
+      <w:r>
+        <w:rPr>
+          <w:rFonts w:eastAsia="Times New Roman" w:cstheme="minorHAnsi"/>
+          <w:color w:val="353535"/>
+        </w:rPr>
+        <w:t xml:space="preserve">for </w:t>
+      </w:r>
+      <w:r>
+        <w:rPr>
+          <w:rFonts w:eastAsia="Times New Roman" w:cstheme="minorHAnsi"/>
+          <w:color w:val="353535"/>
+        </w:rPr>
+        <w:t>the user.</w:t>
+      </w:r>
+    </w:p>
+    <w:p>
+      <w:pPr>
+        <w:spacing w:after="0" w:line="240" w:lineRule="auto"/>
+        <w:rPr>
+          <w:rFonts w:eastAsia="Times New Roman" w:cstheme="minorHAnsi"/>
+          <w:color w:val="353535"/>
+        </w:rPr>
+      </w:pPr>
+    </w:p>
+    <w:p>
+      <w:pPr>
+        <w:spacing w:after="0" w:line="240" w:lineRule="auto"/>
+        <w:rPr>
+          <w:rFonts w:eastAsia="Times New Roman" w:cstheme="minorHAnsi"/>
+          <w:color w:val="353535"/>
+        </w:rPr>
+      </w:pPr>
     </w:p>
     <w:p>
       <w:pPr>
@@ -3115,359 +3609,16 @@
     </w:p>
     <w:p>
       <w:pPr>
-        <w:spacing w:after="0" w:line="240" w:lineRule="auto"/>
-        <w:rPr>
-          <w:rFonts w:eastAsia="Times New Roman" w:cstheme="minorHAnsi"/>
-          <w:color w:val="353535"/>
-        </w:rPr>
-      </w:pPr>
-      <w:r>
-        <w:rPr>
-          <w:rFonts w:eastAsia="Times New Roman" w:cstheme="minorHAnsi"/>
-          <w:color w:val="353535"/>
-        </w:rPr>
-        <w:t xml:space="preserve">We came across several challenges when working on this project ranging </w:t>
-      </w:r>
-      <w:r>
-        <w:rPr>
-          <w:rFonts w:eastAsia="Times New Roman" w:cstheme="minorHAnsi"/>
-          <w:color w:val="353535"/>
-        </w:rPr>
-        <w:t>from</w:t>
-      </w:r>
-      <w:r>
-        <w:rPr>
-          <w:rFonts w:eastAsia="Times New Roman" w:cstheme="minorHAnsi"/>
-          <w:color w:val="353535"/>
-        </w:rPr>
-        <w:t xml:space="preserve"> issues with the </w:t>
-      </w:r>
-      <w:r>
-        <w:rPr>
-          <w:rFonts w:eastAsia="Times New Roman" w:cstheme="minorHAnsi"/>
-          <w:color w:val="353535"/>
-        </w:rPr>
-        <w:t>media player, downloading content from the internet, dealing with multiplatform development and with our software development process itself.</w:t>
-      </w:r>
-    </w:p>
-    <w:p>
-      <w:pPr>
-        <w:spacing w:after="0" w:line="240" w:lineRule="auto"/>
-        <w:rPr>
-          <w:rFonts w:eastAsia="Times New Roman" w:cstheme="minorHAnsi"/>
-          <w:color w:val="353535"/>
-        </w:rPr>
-      </w:pPr>
-    </w:p>
-    <w:p>
-      <w:pPr>
-        <w:spacing w:after="0" w:line="240" w:lineRule="auto"/>
-        <w:rPr>
-          <w:rFonts w:eastAsia="Times New Roman" w:cstheme="minorHAnsi"/>
-          <w:color w:val="353535"/>
-        </w:rPr>
-      </w:pPr>
-      <w:r>
-        <w:rPr>
-          <w:rFonts w:eastAsia="Times New Roman" w:cstheme="minorHAnsi"/>
-          <w:color w:val="353535"/>
-        </w:rPr>
-        <w:t xml:space="preserve">For managing our code and issues we made use of </w:t>
-      </w:r>
-      <w:proofErr w:type="spellStart"/>
-      <w:r>
-        <w:rPr>
-          <w:rFonts w:eastAsia="Times New Roman" w:cstheme="minorHAnsi"/>
-          <w:color w:val="353535"/>
-        </w:rPr>
-        <w:t>Github</w:t>
-      </w:r>
-      <w:proofErr w:type="spellEnd"/>
-      <w:r>
-        <w:rPr>
-          <w:rFonts w:eastAsia="Times New Roman" w:cstheme="minorHAnsi"/>
-          <w:color w:val="353535"/>
-        </w:rPr>
-        <w:t xml:space="preserve"> as our issue tracking and version control host. We chose to use </w:t>
-      </w:r>
-      <w:proofErr w:type="spellStart"/>
-      <w:r>
-        <w:rPr>
-          <w:rFonts w:eastAsia="Times New Roman" w:cstheme="minorHAnsi"/>
-          <w:color w:val="353535"/>
-        </w:rPr>
-        <w:t>Github</w:t>
-      </w:r>
-      <w:proofErr w:type="spellEnd"/>
-      <w:r>
-        <w:rPr>
-          <w:rFonts w:eastAsia="Times New Roman" w:cstheme="minorHAnsi"/>
-          <w:color w:val="353535"/>
-        </w:rPr>
-        <w:t xml:space="preserve"> because it allowed us to easily share code with each other without having to deal with the problems that emerge </w:t>
-      </w:r>
-      <w:r>
-        <w:rPr>
-          <w:rFonts w:eastAsia="Times New Roman" w:cstheme="minorHAnsi"/>
-          <w:color w:val="353535"/>
-        </w:rPr>
-        <w:t xml:space="preserve">with using </w:t>
-      </w:r>
-      <w:r>
-        <w:rPr>
-          <w:rFonts w:eastAsia="Times New Roman" w:cstheme="minorHAnsi"/>
-          <w:color w:val="353535"/>
-        </w:rPr>
-        <w:t>email</w:t>
-      </w:r>
-      <w:r>
-        <w:rPr>
-          <w:rFonts w:eastAsia="Times New Roman" w:cstheme="minorHAnsi"/>
-          <w:color w:val="353535"/>
-        </w:rPr>
-        <w:t xml:space="preserve"> to manage multiple versions of </w:t>
-      </w:r>
-      <w:r>
-        <w:rPr>
-          <w:rFonts w:eastAsia="Times New Roman" w:cstheme="minorHAnsi"/>
-          <w:color w:val="353535"/>
-        </w:rPr>
-        <w:t>code</w:t>
-      </w:r>
-      <w:r>
-        <w:rPr>
-          <w:rFonts w:eastAsia="Times New Roman" w:cstheme="minorHAnsi"/>
-          <w:color w:val="353535"/>
-        </w:rPr>
-        <w:t>.</w:t>
-      </w:r>
-      <w:r>
-        <w:rPr>
-          <w:rFonts w:eastAsia="Times New Roman" w:cstheme="minorHAnsi"/>
-          <w:color w:val="353535"/>
-        </w:rPr>
-        <w:t xml:space="preserve"> We also used the </w:t>
-      </w:r>
-      <w:proofErr w:type="spellStart"/>
-      <w:r>
-        <w:rPr>
-          <w:rFonts w:eastAsia="Times New Roman" w:cstheme="minorHAnsi"/>
-          <w:color w:val="353535"/>
-        </w:rPr>
-        <w:t>git</w:t>
-      </w:r>
-      <w:proofErr w:type="spellEnd"/>
-      <w:r>
-        <w:rPr>
-          <w:rFonts w:eastAsia="Times New Roman" w:cstheme="minorHAnsi"/>
-          <w:color w:val="353535"/>
-        </w:rPr>
-        <w:t xml:space="preserve"> utility to develop individual features in separate branches, allowing us to independently troubleshoot bugs and easily combine our code with the main repository. These separate branches also allowed us to easily drop certain portions of code if we decided to change how we wanted our program to work.</w:t>
-      </w:r>
-      <w:bookmarkStart w:id="0" w:name="_GoBack"/>
-      <w:bookmarkEnd w:id="0"/>
-    </w:p>
-    <w:p>
-      <w:pPr>
-        <w:spacing w:after="0" w:line="240" w:lineRule="auto"/>
-        <w:rPr>
-          <w:rFonts w:eastAsia="Times New Roman" w:cstheme="minorHAnsi"/>
-          <w:color w:val="353535"/>
-        </w:rPr>
-      </w:pPr>
-    </w:p>
-    <w:p>
-      <w:pPr>
-        <w:spacing w:after="0" w:line="240" w:lineRule="auto"/>
-        <w:rPr>
-          <w:rFonts w:eastAsia="Times New Roman" w:cstheme="minorHAnsi"/>
-          <w:color w:val="353535"/>
-        </w:rPr>
-      </w:pPr>
-      <w:r>
-        <w:rPr>
-          <w:rFonts w:eastAsia="Times New Roman" w:cstheme="minorHAnsi"/>
-          <w:color w:val="353535"/>
-        </w:rPr>
-        <w:t xml:space="preserve">In addition to the code management issues we had several technical issues which are detailed on the issues section of our </w:t>
-      </w:r>
-      <w:proofErr w:type="spellStart"/>
-      <w:r>
-        <w:rPr>
-          <w:rFonts w:eastAsia="Times New Roman" w:cstheme="minorHAnsi"/>
-          <w:color w:val="353535"/>
-        </w:rPr>
-        <w:t>github</w:t>
-      </w:r>
-      <w:proofErr w:type="spellEnd"/>
-      <w:r>
-        <w:rPr>
-          <w:rFonts w:eastAsia="Times New Roman" w:cstheme="minorHAnsi"/>
-          <w:color w:val="353535"/>
-        </w:rPr>
-        <w:t xml:space="preserve"> repository [2].</w:t>
-      </w:r>
-      <w:r>
-        <w:rPr>
-          <w:rFonts w:eastAsia="Times New Roman" w:cstheme="minorHAnsi"/>
-          <w:color w:val="353535"/>
-        </w:rPr>
-        <w:t xml:space="preserve"> For example, a problem we ran into was with the </w:t>
-      </w:r>
-      <w:proofErr w:type="spellStart"/>
-      <w:r>
-        <w:rPr>
-          <w:rFonts w:eastAsia="Times New Roman" w:cstheme="minorHAnsi"/>
-          <w:color w:val="353535"/>
-        </w:rPr>
-        <w:t>QMediaPlayer</w:t>
-      </w:r>
-      <w:proofErr w:type="spellEnd"/>
-      <w:r>
-        <w:rPr>
-          <w:rFonts w:eastAsia="Times New Roman" w:cstheme="minorHAnsi"/>
-          <w:color w:val="353535"/>
-        </w:rPr>
-        <w:t xml:space="preserve"> class using a bottlenecked buffer on machines that run Windows. To resolve this </w:t>
-      </w:r>
-      <w:r>
-        <w:rPr>
-          <w:rFonts w:eastAsia="Times New Roman" w:cstheme="minorHAnsi"/>
-          <w:color w:val="353535"/>
-        </w:rPr>
-        <w:t>issue,</w:t>
-      </w:r>
-      <w:r>
-        <w:rPr>
-          <w:rFonts w:eastAsia="Times New Roman" w:cstheme="minorHAnsi"/>
-          <w:color w:val="353535"/>
-        </w:rPr>
-        <w:t xml:space="preserve"> we used </w:t>
-      </w:r>
-      <w:proofErr w:type="spellStart"/>
-      <w:r>
-        <w:rPr>
-          <w:rFonts w:eastAsia="Times New Roman" w:cstheme="minorHAnsi"/>
-          <w:color w:val="353535"/>
-        </w:rPr>
-        <w:t>Github</w:t>
-      </w:r>
-      <w:proofErr w:type="spellEnd"/>
-      <w:r>
-        <w:rPr>
-          <w:rFonts w:eastAsia="Times New Roman" w:cstheme="minorHAnsi"/>
-          <w:color w:val="353535"/>
-        </w:rPr>
-        <w:t xml:space="preserve"> to share our thoughts and possible solutions about the bug. Eventually we </w:t>
-      </w:r>
-      <w:r>
-        <w:rPr>
-          <w:rFonts w:eastAsia="Times New Roman" w:cstheme="minorHAnsi"/>
-          <w:color w:val="353535"/>
-        </w:rPr>
-        <w:t>could</w:t>
-      </w:r>
-      <w:r>
-        <w:rPr>
-          <w:rFonts w:eastAsia="Times New Roman" w:cstheme="minorHAnsi"/>
-          <w:color w:val="353535"/>
-        </w:rPr>
-        <w:t xml:space="preserve"> make use of some of the </w:t>
-      </w:r>
-      <w:proofErr w:type="spellStart"/>
-      <w:r>
-        <w:rPr>
-          <w:rFonts w:eastAsia="Times New Roman" w:cstheme="minorHAnsi"/>
-          <w:color w:val="353535"/>
-        </w:rPr>
-        <w:t>Qt</w:t>
-      </w:r>
-      <w:proofErr w:type="spellEnd"/>
-      <w:r>
-        <w:rPr>
-          <w:rFonts w:eastAsia="Times New Roman" w:cstheme="minorHAnsi"/>
-          <w:color w:val="353535"/>
-        </w:rPr>
-        <w:t xml:space="preserve"> documentation for the </w:t>
-      </w:r>
-      <w:proofErr w:type="spellStart"/>
-      <w:r>
-        <w:rPr>
-          <w:rFonts w:eastAsia="Times New Roman" w:cstheme="minorHAnsi"/>
-          <w:color w:val="353535"/>
-        </w:rPr>
-        <w:t>QBuffer</w:t>
-      </w:r>
-      <w:proofErr w:type="spellEnd"/>
-      <w:r>
-        <w:rPr>
-          <w:rFonts w:eastAsia="Times New Roman" w:cstheme="minorHAnsi"/>
-          <w:color w:val="353535"/>
-        </w:rPr>
-        <w:t xml:space="preserve"> class which allowed us to implement a custom buffer to fully load the media content before</w:t>
-      </w:r>
-      <w:r>
-        <w:rPr>
-          <w:rFonts w:eastAsia="Times New Roman" w:cstheme="minorHAnsi"/>
-          <w:color w:val="353535"/>
-        </w:rPr>
-        <w:t xml:space="preserve"> playing</w:t>
-      </w:r>
-      <w:r>
-        <w:rPr>
-          <w:rFonts w:eastAsia="Times New Roman" w:cstheme="minorHAnsi"/>
-          <w:color w:val="353535"/>
-        </w:rPr>
-        <w:t xml:space="preserve"> it </w:t>
-      </w:r>
-      <w:r>
-        <w:rPr>
-          <w:rFonts w:eastAsia="Times New Roman" w:cstheme="minorHAnsi"/>
-          <w:color w:val="353535"/>
-        </w:rPr>
-        <w:t xml:space="preserve">for </w:t>
-      </w:r>
-      <w:r>
-        <w:rPr>
-          <w:rFonts w:eastAsia="Times New Roman" w:cstheme="minorHAnsi"/>
-          <w:color w:val="353535"/>
-        </w:rPr>
-        <w:t>the user.</w:t>
-      </w:r>
-    </w:p>
-    <w:p>
-      <w:pPr>
-        <w:spacing w:after="0" w:line="240" w:lineRule="auto"/>
-        <w:rPr>
-          <w:rFonts w:ascii="Verdana" w:eastAsia="Times New Roman" w:hAnsi="Verdana" w:cs="Times New Roman"/>
-          <w:color w:val="353535"/>
-          <w:sz w:val="17"/>
-          <w:szCs w:val="17"/>
-        </w:rPr>
-      </w:pPr>
-    </w:p>
-    <w:p>
-      <w:pPr>
-        <w:numPr>
-          <w:ilvl w:val="0"/>
-          <w:numId w:val="1"/>
-        </w:numPr>
-        <w:spacing w:after="0" w:line="240" w:lineRule="auto"/>
-        <w:ind w:left="0"/>
-        <w:rPr>
-          <w:rFonts w:ascii="Verdana" w:eastAsia="Times New Roman" w:hAnsi="Verdana" w:cs="Times New Roman"/>
-          <w:color w:val="353535"/>
-          <w:sz w:val="17"/>
-          <w:szCs w:val="17"/>
-        </w:rPr>
-      </w:pPr>
-      <w:r>
-        <w:rPr>
-          <w:rFonts w:ascii="Verdana" w:eastAsia="Times New Roman" w:hAnsi="Verdana" w:cs="Times New Roman"/>
-          <w:color w:val="353535"/>
-          <w:sz w:val="17"/>
-          <w:szCs w:val="17"/>
-        </w:rPr>
+        <w:pStyle w:val="Heading1"/>
+        <w:rPr>
+          <w:rFonts w:eastAsia="Times New Roman"/>
+        </w:rPr>
+      </w:pPr>
+      <w:r>
+        <w:rPr>
+          <w:rFonts w:eastAsia="Times New Roman"/>
+        </w:rPr>
+        <w:lastRenderedPageBreak/>
         <w:t>Possible future additions or enhancements</w:t>
       </w:r>
     </w:p>
@@ -3520,10 +3671,12 @@
       </w:pPr>
       <w:proofErr w:type="spellStart"/>
       <w:r>
-        <w:lastRenderedPageBreak/>
         <w:t>Ffmpeg</w:t>
       </w:r>
       <w:proofErr w:type="spellEnd"/>
+      <w:r>
+        <w:t xml:space="preserve"> usage for improved playback support</w:t>
+      </w:r>
     </w:p>
     <w:p>
       <w:pPr>
@@ -3538,7 +3691,7 @@
       </w:r>
     </w:p>
     <w:sectPr>
-      <w:footerReference w:type="default" r:id="rId9"/>
+      <w:footerReference w:type="default" r:id="rId10"/>
       <w:pgSz w:w="12240" w:h="15840"/>
       <w:pgMar w:top="1440" w:right="1440" w:bottom="1440" w:left="1440" w:header="720" w:footer="720" w:gutter="0"/>
       <w:cols w:space="720"/>
@@ -4336,6 +4489,27 @@
     <w:name w:val="Normal"/>
     <w:qFormat/>
   </w:style>
+  <w:style w:type="paragraph" w:styleId="Heading1">
+    <w:name w:val="heading 1"/>
+    <w:basedOn w:val="Normal"/>
+    <w:next w:val="Normal"/>
+    <w:link w:val="Heading1Char"/>
+    <w:uiPriority w:val="9"/>
+    <w:qFormat/>
+    <w:rsid w:val="003B6102"/>
+    <w:pPr>
+      <w:keepNext/>
+      <w:keepLines/>
+      <w:spacing w:before="240" w:after="0"/>
+      <w:outlineLvl w:val="0"/>
+    </w:pPr>
+    <w:rPr>
+      <w:rFonts w:asciiTheme="majorHAnsi" w:eastAsiaTheme="majorEastAsia" w:hAnsiTheme="majorHAnsi" w:cstheme="majorBidi"/>
+      <w:color w:val="2F5496" w:themeColor="accent1" w:themeShade="BF"/>
+      <w:sz w:val="32"/>
+      <w:szCs w:val="32"/>
+    </w:rPr>
+  </w:style>
   <w:style w:type="character" w:default="1" w:styleId="DefaultParagraphFont">
     <w:name w:val="Default Paragraph Font"/>
     <w:uiPriority w:val="1"/>
@@ -4504,6 +4678,19 @@
       <w:ind w:left="720"/>
       <w:contextualSpacing/>
     </w:pPr>
+  </w:style>
+  <w:style w:type="character" w:customStyle="1" w:styleId="Heading1Char">
+    <w:name w:val="Heading 1 Char"/>
+    <w:basedOn w:val="DefaultParagraphFont"/>
+    <w:link w:val="Heading1"/>
+    <w:uiPriority w:val="9"/>
+    <w:rsid w:val="003B6102"/>
+    <w:rPr>
+      <w:rFonts w:asciiTheme="majorHAnsi" w:eastAsiaTheme="majorEastAsia" w:hAnsiTheme="majorHAnsi" w:cstheme="majorBidi"/>
+      <w:color w:val="2F5496" w:themeColor="accent1" w:themeShade="BF"/>
+      <w:sz w:val="32"/>
+      <w:szCs w:val="32"/>
+    </w:rPr>
   </w:style>
 </w:styles>
 </file>

</xml_diff>

<commit_message>
Added title page and some more content
</commit_message>
<xml_diff>
--- a/docs/Allampati_Holmes_Shamim_3PR3_Final_Report.docx
+++ b/docs/Allampati_Holmes_Shamim_3PR3_Final_Report.docx
@@ -4,108 +4,193 @@
   <w:body>
     <w:p>
       <w:pPr>
-        <w:spacing w:after="0" w:line="240" w:lineRule="auto"/>
-        <w:rPr>
-          <w:rFonts w:ascii="Verdana" w:eastAsia="Times New Roman" w:hAnsi="Verdana" w:cs="Times New Roman"/>
-          <w:color w:val="353535"/>
-          <w:sz w:val="17"/>
-          <w:szCs w:val="17"/>
-        </w:rPr>
-      </w:pPr>
-      <w:r>
-        <w:fldChar w:fldCharType="begin"/>
-      </w:r>
-      <w:r>
-        <w:instrText xml:space="preserve"> HYPERLINK "https://github.com/ForeEyes/PodcastFeed" </w:instrText>
-      </w:r>
-      <w:r>
-        <w:fldChar w:fldCharType="separate"/>
-      </w:r>
-      <w:r>
-        <w:rPr>
-          <w:rStyle w:val="Hyperlink"/>
-          <w:rFonts w:ascii="Verdana" w:eastAsia="Times New Roman" w:hAnsi="Verdana" w:cs="Times New Roman"/>
-          <w:sz w:val="17"/>
-          <w:szCs w:val="17"/>
-        </w:rPr>
-        <w:t>https://github.com/ForeEyes/PodcastFeed</w:t>
-      </w:r>
-      <w:r>
-        <w:rPr>
-          <w:rStyle w:val="Hyperlink"/>
-          <w:rFonts w:ascii="Verdana" w:eastAsia="Times New Roman" w:hAnsi="Verdana" w:cs="Times New Roman"/>
-          <w:sz w:val="17"/>
-          <w:szCs w:val="17"/>
-        </w:rPr>
-        <w:fldChar w:fldCharType="end"/>
-      </w:r>
-    </w:p>
-    <w:p>
-      <w:pPr>
-        <w:spacing w:after="0" w:line="240" w:lineRule="auto"/>
-        <w:rPr>
-          <w:rFonts w:ascii="Verdana" w:eastAsia="Times New Roman" w:hAnsi="Verdana" w:cs="Times New Roman"/>
-          <w:color w:val="353535"/>
-          <w:sz w:val="17"/>
-          <w:szCs w:val="17"/>
-        </w:rPr>
-      </w:pPr>
-      <w:hyperlink r:id="rId7" w:history="1">
-        <w:r>
-          <w:rPr>
-            <w:rStyle w:val="Hyperlink"/>
-            <w:rFonts w:ascii="Verdana" w:eastAsia="Times New Roman" w:hAnsi="Verdana" w:cs="Times New Roman"/>
-            <w:sz w:val="17"/>
-            <w:szCs w:val="17"/>
-          </w:rPr>
-          <w:t>https://github.com/pureooze/PodcastFeed</w:t>
-        </w:r>
-      </w:hyperlink>
-    </w:p>
-    <w:p>
-      <w:pPr>
-        <w:spacing w:after="0" w:line="240" w:lineRule="auto"/>
-        <w:rPr>
-          <w:rFonts w:ascii="Verdana" w:eastAsia="Times New Roman" w:hAnsi="Verdana" w:cs="Times New Roman"/>
-          <w:color w:val="353535"/>
-          <w:sz w:val="17"/>
-          <w:szCs w:val="17"/>
-        </w:rPr>
-      </w:pPr>
-      <w:hyperlink r:id="rId8" w:history="1">
-        <w:r>
-          <w:rPr>
-            <w:rStyle w:val="Hyperlink"/>
-            <w:rFonts w:ascii="Verdana" w:eastAsia="Times New Roman" w:hAnsi="Verdana" w:cs="Times New Roman"/>
-            <w:sz w:val="17"/>
-            <w:szCs w:val="17"/>
-          </w:rPr>
-          <w:t>https://github.com/holmejmcm/PodcastFeed</w:t>
-        </w:r>
-      </w:hyperlink>
-    </w:p>
-    <w:p>
-      <w:pPr>
-        <w:spacing w:after="0" w:line="240" w:lineRule="auto"/>
-        <w:rPr>
-          <w:rFonts w:ascii="Verdana" w:eastAsia="Times New Roman" w:hAnsi="Verdana" w:cs="Times New Roman"/>
-          <w:color w:val="353535"/>
-          <w:sz w:val="17"/>
-          <w:szCs w:val="17"/>
-        </w:rPr>
-      </w:pPr>
-    </w:p>
-    <w:p>
-      <w:pPr>
         <w:pStyle w:val="Heading1"/>
         <w:rPr>
           <w:rFonts w:eastAsia="Times New Roman"/>
         </w:rPr>
       </w:pPr>
-      <w:r>
+    </w:p>
+    <w:p>
+      <w:pPr>
+        <w:pStyle w:val="Title"/>
+        <w:jc w:val="center"/>
         <w:rPr>
           <w:rFonts w:eastAsia="Times New Roman"/>
         </w:rPr>
+      </w:pPr>
+      <w:r>
+        <w:rPr>
+          <w:rFonts w:eastAsia="Times New Roman"/>
+        </w:rPr>
+        <w:t>Podcast Feed</w:t>
+      </w:r>
+    </w:p>
+    <w:p>
+      <w:pPr>
+        <w:pStyle w:val="Subtitle"/>
+        <w:jc w:val="center"/>
+      </w:pPr>
+      <w:r>
+        <w:t>SFWRTECH-3PR3: Final Project</w:t>
+      </w:r>
+    </w:p>
+    <w:p>
+      <w:pPr>
+        <w:pStyle w:val="Subtitle"/>
+      </w:pPr>
+    </w:p>
+    <w:p/>
+    <w:p/>
+    <w:p/>
+    <w:p/>
+    <w:p/>
+    <w:p/>
+    <w:p/>
+    <w:p/>
+    <w:p>
+      <w:pPr>
+        <w:jc w:val="right"/>
+        <w:rPr>
+          <w:b/>
+        </w:rPr>
+      </w:pPr>
+      <w:r>
+        <w:rPr>
+          <w:b/>
+        </w:rPr>
+        <w:t>Group Member</w:t>
+      </w:r>
+      <w:r>
+        <w:rPr>
+          <w:b/>
+        </w:rPr>
+        <w:t>s</w:t>
+      </w:r>
+      <w:r>
+        <w:rPr>
+          <w:b/>
+        </w:rPr>
+        <w:t>:</w:t>
+      </w:r>
+    </w:p>
+    <w:p>
+      <w:pPr>
+        <w:jc w:val="right"/>
+      </w:pPr>
+      <w:proofErr w:type="spellStart"/>
+      <w:r>
+        <w:t>Vamsidhar</w:t>
+      </w:r>
+      <w:proofErr w:type="spellEnd"/>
+      <w:r>
+        <w:t xml:space="preserve"> </w:t>
+      </w:r>
+      <w:proofErr w:type="spellStart"/>
+      <w:r>
+        <w:t>Allampati</w:t>
+      </w:r>
+      <w:proofErr w:type="spellEnd"/>
+      <w:r>
+        <w:t xml:space="preserve"> (</w:t>
+      </w:r>
+      <w:r>
+        <w:t>001335063</w:t>
+      </w:r>
+      <w:r>
+        <w:t>)</w:t>
+      </w:r>
+    </w:p>
+    <w:p>
+      <w:pPr>
+        <w:jc w:val="right"/>
+      </w:pPr>
+      <w:proofErr w:type="spellStart"/>
+      <w:r>
+        <w:t>Uzair</w:t>
+      </w:r>
+      <w:proofErr w:type="spellEnd"/>
+      <w:r>
+        <w:t xml:space="preserve"> </w:t>
+      </w:r>
+      <w:proofErr w:type="spellStart"/>
+      <w:r>
+        <w:t>Shamim</w:t>
+      </w:r>
+      <w:proofErr w:type="spellEnd"/>
+      <w:r>
+        <w:t xml:space="preserve"> (</w:t>
+      </w:r>
+      <w:r>
+        <w:t>400096691</w:t>
+      </w:r>
+      <w:r>
+        <w:t>)</w:t>
+      </w:r>
+    </w:p>
+    <w:p>
+      <w:pPr>
+        <w:jc w:val="right"/>
+      </w:pPr>
+      <w:r>
+        <w:t>Jonathan Holmes (</w:t>
+      </w:r>
+      <w:r>
+        <w:t>400107720</w:t>
+      </w:r>
+      <w:r>
+        <w:t>)</w:t>
+      </w:r>
+    </w:p>
+    <w:p>
+      <w:pPr>
+        <w:jc w:val="right"/>
+      </w:pPr>
+    </w:p>
+    <w:p>
+      <w:pPr>
+        <w:jc w:val="right"/>
+      </w:pPr>
+      <w:r>
+        <w:rPr>
+          <w:b/>
+        </w:rPr>
+        <w:t>Date:</w:t>
+      </w:r>
+      <w:r>
+        <w:t xml:space="preserve"> April 05 2017</w:t>
+      </w:r>
+    </w:p>
+    <w:p/>
+    <w:p/>
+    <w:p/>
+    <w:p/>
+    <w:p/>
+    <w:p>
+      <w:pPr>
+        <w:pStyle w:val="Heading1"/>
+        <w:rPr>
+          <w:rFonts w:asciiTheme="minorHAnsi" w:eastAsiaTheme="minorHAnsi" w:hAnsiTheme="minorHAnsi" w:cstheme="minorBidi"/>
+          <w:color w:val="auto"/>
+          <w:sz w:val="22"/>
+          <w:szCs w:val="22"/>
+        </w:rPr>
+      </w:pPr>
+    </w:p>
+    <w:p/>
+    <w:p/>
+    <w:p/>
+    <w:p>
+      <w:pPr>
+        <w:pStyle w:val="Heading1"/>
+        <w:rPr>
+          <w:rFonts w:eastAsia="Times New Roman"/>
+        </w:rPr>
+      </w:pPr>
+      <w:r>
+        <w:rPr>
+          <w:rFonts w:eastAsia="Times New Roman"/>
+        </w:rPr>
+        <w:lastRenderedPageBreak/>
         <w:t>Project scope &amp; requirements</w:t>
       </w:r>
     </w:p>
@@ -277,25 +362,283 @@
         <w:spacing w:after="0" w:line="240" w:lineRule="auto"/>
         <w:rPr>
           <w:rFonts w:eastAsia="Times New Roman" w:cstheme="minorHAnsi"/>
-          <w:color w:val="353535"/>
-        </w:rPr>
-      </w:pPr>
-    </w:p>
-    <w:p>
-      <w:pPr>
-        <w:spacing w:after="0" w:line="240" w:lineRule="auto"/>
-        <w:rPr>
-          <w:rFonts w:eastAsia="Times New Roman" w:cstheme="minorHAnsi"/>
-          <w:color w:val="353535"/>
-        </w:rPr>
-      </w:pPr>
-    </w:p>
-    <w:p>
-      <w:pPr>
-        <w:spacing w:after="0" w:line="240" w:lineRule="auto"/>
-        <w:rPr>
-          <w:rFonts w:eastAsia="Times New Roman" w:cstheme="minorHAnsi"/>
-          <w:color w:val="353535"/>
+          <w:color w:val="24292E"/>
+        </w:rPr>
+      </w:pPr>
+    </w:p>
+    <w:p>
+      <w:pPr>
+        <w:spacing w:after="0" w:line="240" w:lineRule="auto"/>
+        <w:rPr>
+          <w:rFonts w:eastAsia="Times New Roman" w:cstheme="minorHAnsi"/>
+          <w:color w:val="24292E"/>
+        </w:rPr>
+      </w:pPr>
+      <w:r>
+        <w:rPr>
+          <w:rFonts w:eastAsia="Times New Roman" w:cstheme="minorHAnsi"/>
+          <w:color w:val="24292E"/>
+        </w:rPr>
+        <w:t xml:space="preserve">We used the following </w:t>
+      </w:r>
+      <w:r>
+        <w:rPr>
+          <w:rFonts w:eastAsia="Times New Roman" w:cstheme="minorHAnsi"/>
+          <w:color w:val="24292E"/>
+        </w:rPr>
+        <w:t>GitHub</w:t>
+      </w:r>
+      <w:r>
+        <w:rPr>
+          <w:rFonts w:eastAsia="Times New Roman" w:cstheme="minorHAnsi"/>
+          <w:color w:val="24292E"/>
+        </w:rPr>
+        <w:t xml:space="preserve"> repositories to host our code:</w:t>
+      </w:r>
+    </w:p>
+    <w:p>
+      <w:pPr>
+        <w:spacing w:after="0" w:line="240" w:lineRule="auto"/>
+        <w:rPr>
+          <w:rFonts w:eastAsia="Times New Roman" w:cstheme="minorHAnsi"/>
+          <w:color w:val="24292E"/>
+        </w:rPr>
+      </w:pPr>
+    </w:p>
+    <w:tbl>
+      <w:tblPr>
+        <w:tblStyle w:val="TableGrid"/>
+        <w:tblW w:w="0" w:type="auto"/>
+        <w:tblLook w:val="04A0" w:firstRow="1" w:lastRow="0" w:firstColumn="1" w:lastColumn="0" w:noHBand="0" w:noVBand="1"/>
+      </w:tblPr>
+      <w:tblGrid>
+        <w:gridCol w:w="4675"/>
+        <w:gridCol w:w="4675"/>
+      </w:tblGrid>
+      <w:tr>
+        <w:tc>
+          <w:tcPr>
+            <w:tcW w:w="4675" w:type="dxa"/>
+            <w:shd w:val="clear" w:color="auto" w:fill="8EAADB" w:themeFill="accent1" w:themeFillTint="99"/>
+          </w:tcPr>
+          <w:p>
+            <w:pPr>
+              <w:jc w:val="center"/>
+              <w:rPr>
+                <w:rFonts w:eastAsia="Times New Roman" w:cstheme="minorHAnsi"/>
+                <w:color w:val="24292E"/>
+              </w:rPr>
+            </w:pPr>
+            <w:r>
+              <w:rPr>
+                <w:rFonts w:eastAsia="Times New Roman" w:cstheme="minorHAnsi"/>
+                <w:color w:val="24292E"/>
+              </w:rPr>
+              <w:t>Repository URL</w:t>
+            </w:r>
+          </w:p>
+        </w:tc>
+        <w:tc>
+          <w:tcPr>
+            <w:tcW w:w="4675" w:type="dxa"/>
+            <w:shd w:val="clear" w:color="auto" w:fill="8EAADB" w:themeFill="accent1" w:themeFillTint="99"/>
+          </w:tcPr>
+          <w:p>
+            <w:pPr>
+              <w:jc w:val="center"/>
+              <w:rPr>
+                <w:rFonts w:eastAsia="Times New Roman" w:cstheme="minorHAnsi"/>
+                <w:color w:val="24292E"/>
+              </w:rPr>
+            </w:pPr>
+            <w:r>
+              <w:rPr>
+                <w:rFonts w:eastAsia="Times New Roman" w:cstheme="minorHAnsi"/>
+                <w:color w:val="24292E"/>
+              </w:rPr>
+              <w:t>Group Member</w:t>
+            </w:r>
+          </w:p>
+        </w:tc>
+      </w:tr>
+      <w:tr>
+        <w:tc>
+          <w:tcPr>
+            <w:tcW w:w="4675" w:type="dxa"/>
+          </w:tcPr>
+          <w:p>
+            <w:pPr>
+              <w:rPr>
+                <w:rFonts w:ascii="Verdana" w:eastAsia="Times New Roman" w:hAnsi="Verdana" w:cs="Times New Roman"/>
+                <w:color w:val="353535"/>
+                <w:sz w:val="17"/>
+                <w:szCs w:val="17"/>
+              </w:rPr>
+            </w:pPr>
+            <w:hyperlink r:id="rId7" w:history="1">
+              <w:r>
+                <w:rPr>
+                  <w:rStyle w:val="Hyperlink"/>
+                  <w:rFonts w:ascii="Verdana" w:eastAsia="Times New Roman" w:hAnsi="Verdana" w:cs="Times New Roman"/>
+                  <w:sz w:val="17"/>
+                  <w:szCs w:val="17"/>
+                </w:rPr>
+                <w:t>https://github.com/ForeEyes/PodcastFeed</w:t>
+              </w:r>
+            </w:hyperlink>
+          </w:p>
+        </w:tc>
+        <w:tc>
+          <w:tcPr>
+            <w:tcW w:w="4675" w:type="dxa"/>
+          </w:tcPr>
+          <w:p>
+            <w:pPr>
+              <w:jc w:val="center"/>
+              <w:rPr>
+                <w:rFonts w:eastAsia="Times New Roman" w:cstheme="minorHAnsi"/>
+                <w:color w:val="24292E"/>
+              </w:rPr>
+            </w:pPr>
+            <w:proofErr w:type="spellStart"/>
+            <w:r>
+              <w:t>Vamsidhar</w:t>
+            </w:r>
+            <w:proofErr w:type="spellEnd"/>
+            <w:r>
+              <w:t xml:space="preserve"> </w:t>
+            </w:r>
+            <w:proofErr w:type="spellStart"/>
+            <w:r>
+              <w:t>Allampati</w:t>
+            </w:r>
+            <w:proofErr w:type="spellEnd"/>
+          </w:p>
+        </w:tc>
+      </w:tr>
+      <w:tr>
+        <w:tc>
+          <w:tcPr>
+            <w:tcW w:w="4675" w:type="dxa"/>
+          </w:tcPr>
+          <w:p>
+            <w:pPr>
+              <w:rPr>
+                <w:rFonts w:ascii="Verdana" w:eastAsia="Times New Roman" w:hAnsi="Verdana" w:cs="Times New Roman"/>
+                <w:color w:val="353535"/>
+                <w:sz w:val="17"/>
+                <w:szCs w:val="17"/>
+              </w:rPr>
+            </w:pPr>
+            <w:hyperlink r:id="rId8" w:history="1">
+              <w:r>
+                <w:rPr>
+                  <w:rStyle w:val="Hyperlink"/>
+                  <w:rFonts w:ascii="Verdana" w:eastAsia="Times New Roman" w:hAnsi="Verdana" w:cs="Times New Roman"/>
+                  <w:sz w:val="17"/>
+                  <w:szCs w:val="17"/>
+                </w:rPr>
+                <w:t>https://github.com/pureooze/PodcastFeed</w:t>
+              </w:r>
+            </w:hyperlink>
+          </w:p>
+        </w:tc>
+        <w:tc>
+          <w:tcPr>
+            <w:tcW w:w="4675" w:type="dxa"/>
+          </w:tcPr>
+          <w:p>
+            <w:pPr>
+              <w:jc w:val="center"/>
+              <w:rPr>
+                <w:rFonts w:eastAsia="Times New Roman" w:cstheme="minorHAnsi"/>
+                <w:color w:val="24292E"/>
+              </w:rPr>
+            </w:pPr>
+            <w:proofErr w:type="spellStart"/>
+            <w:r>
+              <w:rPr>
+                <w:rFonts w:eastAsia="Times New Roman" w:cstheme="minorHAnsi"/>
+                <w:color w:val="24292E"/>
+              </w:rPr>
+              <w:t>Uzair</w:t>
+            </w:r>
+            <w:proofErr w:type="spellEnd"/>
+            <w:r>
+              <w:rPr>
+                <w:rFonts w:eastAsia="Times New Roman" w:cstheme="minorHAnsi"/>
+                <w:color w:val="24292E"/>
+              </w:rPr>
+              <w:t xml:space="preserve"> </w:t>
+            </w:r>
+            <w:proofErr w:type="spellStart"/>
+            <w:r>
+              <w:rPr>
+                <w:rFonts w:eastAsia="Times New Roman" w:cstheme="minorHAnsi"/>
+                <w:color w:val="24292E"/>
+              </w:rPr>
+              <w:t>Shamim</w:t>
+            </w:r>
+            <w:proofErr w:type="spellEnd"/>
+          </w:p>
+        </w:tc>
+      </w:tr>
+      <w:tr>
+        <w:tc>
+          <w:tcPr>
+            <w:tcW w:w="4675" w:type="dxa"/>
+          </w:tcPr>
+          <w:p>
+            <w:pPr>
+              <w:rPr>
+                <w:rFonts w:ascii="Verdana" w:eastAsia="Times New Roman" w:hAnsi="Verdana" w:cs="Times New Roman"/>
+                <w:color w:val="353535"/>
+                <w:sz w:val="17"/>
+                <w:szCs w:val="17"/>
+              </w:rPr>
+            </w:pPr>
+            <w:hyperlink r:id="rId9" w:history="1">
+              <w:r>
+                <w:rPr>
+                  <w:rStyle w:val="Hyperlink"/>
+                  <w:rFonts w:ascii="Verdana" w:eastAsia="Times New Roman" w:hAnsi="Verdana" w:cs="Times New Roman"/>
+                  <w:sz w:val="17"/>
+                  <w:szCs w:val="17"/>
+                </w:rPr>
+                <w:t>https://github.com/holmejmcm/PodcastFeed</w:t>
+              </w:r>
+            </w:hyperlink>
+          </w:p>
+        </w:tc>
+        <w:tc>
+          <w:tcPr>
+            <w:tcW w:w="4675" w:type="dxa"/>
+          </w:tcPr>
+          <w:p>
+            <w:pPr>
+              <w:jc w:val="center"/>
+              <w:rPr>
+                <w:rFonts w:eastAsia="Times New Roman" w:cstheme="minorHAnsi"/>
+                <w:color w:val="24292E"/>
+              </w:rPr>
+            </w:pPr>
+            <w:r>
+              <w:rPr>
+                <w:rFonts w:eastAsia="Times New Roman" w:cstheme="minorHAnsi"/>
+                <w:color w:val="24292E"/>
+              </w:rPr>
+              <w:t>Jonathan Holmes</w:t>
+            </w:r>
+          </w:p>
+        </w:tc>
+      </w:tr>
+    </w:tbl>
+    <w:p>
+      <w:pPr>
+        <w:spacing w:after="0" w:line="240" w:lineRule="auto"/>
+        <w:rPr>
+          <w:rFonts w:eastAsia="Times New Roman" w:cstheme="minorHAnsi"/>
+          <w:color w:val="24292E"/>
         </w:rPr>
       </w:pPr>
     </w:p>
@@ -407,7 +750,13 @@
         <w:rPr>
           <w:rFonts w:eastAsia="Times New Roman"/>
         </w:rPr>
-        <w:t>o to achieve these requirements</w:t>
+        <w:t>o to achieve these R</w:t>
+      </w:r>
+      <w:r>
+        <w:rPr>
+          <w:rFonts w:eastAsia="Times New Roman"/>
+        </w:rPr>
+        <w:t>equirements</w:t>
       </w:r>
     </w:p>
     <w:p>
@@ -479,7 +828,7 @@
                     </pic:cNvPicPr>
                   </pic:nvPicPr>
                   <pic:blipFill>
-                    <a:blip r:embed="rId9">
+                    <a:blip r:embed="rId10">
                       <a:extLst>
                         <a:ext uri="{28A0092B-C50C-407E-A947-70E740481C1C}">
                           <a14:useLocalDpi xmlns:a14="http://schemas.microsoft.com/office/drawing/2010/main" val="0"/>
@@ -1102,33 +1451,96 @@
           <w:shd w:val="clear" w:color="auto" w:fill="FFFFFF"/>
         </w:rPr>
       </w:pPr>
-      <w:proofErr w:type="spellStart"/>
       <w:r>
         <w:rPr>
           <w:b/>
           <w:u w:val="single"/>
           <w:shd w:val="clear" w:color="auto" w:fill="FFFFFF"/>
         </w:rPr>
-        <w:t>Qt</w:t>
-      </w:r>
-      <w:bookmarkStart w:id="0" w:name="_GoBack"/>
-      <w:bookmarkEnd w:id="0"/>
+        <w:t>QtNetwork</w:t>
+      </w:r>
       <w:r>
         <w:rPr>
           <w:b/>
           <w:u w:val="single"/>
           <w:shd w:val="clear" w:color="auto" w:fill="FFFFFF"/>
         </w:rPr>
-        <w:t>Networ</w:t>
-      </w:r>
-      <w:proofErr w:type="spellEnd"/>
+        <w:t>:</w:t>
+      </w:r>
+      <w:r>
+        <w:rPr>
+          <w:shd w:val="clear" w:color="auto" w:fill="FFFFFF"/>
+        </w:rPr>
+        <w:t xml:space="preserve"> Used to create an HTTP request to a webserver on the internet. This is used to download RSS files from the iTunes website.</w:t>
+      </w:r>
+      <w:r>
+        <w:rPr>
+          <w:shd w:val="clear" w:color="auto" w:fill="FFFFFF"/>
+        </w:rPr>
+        <w:t xml:space="preserve"> </w:t>
+      </w:r>
+      <w:r>
+        <w:rPr>
+          <w:shd w:val="clear" w:color="auto" w:fill="FFFFFF"/>
+        </w:rPr>
+        <w:t>This is also u</w:t>
+      </w:r>
+      <w:r>
+        <w:rPr>
+          <w:shd w:val="clear" w:color="auto" w:fill="FFFFFF"/>
+        </w:rPr>
+        <w:t xml:space="preserve">sed to </w:t>
+      </w:r>
+      <w:r>
+        <w:rPr>
+          <w:shd w:val="clear" w:color="auto" w:fill="FFFFFF"/>
+        </w:rPr>
+        <w:t>store the</w:t>
+      </w:r>
+      <w:r>
+        <w:rPr>
+          <w:shd w:val="clear" w:color="auto" w:fill="FFFFFF"/>
+        </w:rPr>
+        <w:t xml:space="preserve"> reply from an HTTP request created by an instance of a QNetworkAccessManager object. This object allows </w:t>
+      </w:r>
+      <w:r>
+        <w:rPr>
+          <w:shd w:val="clear" w:color="auto" w:fill="FFFFFF"/>
+        </w:rPr>
+        <w:t>waiting for the full request to be downloaded before continuing the process</w:t>
+      </w:r>
+      <w:r>
+        <w:rPr>
+          <w:shd w:val="clear" w:color="auto" w:fill="FFFFFF"/>
+        </w:rPr>
+        <w:t xml:space="preserve"> which is a useful feature as it prevents race cond</w:t>
+      </w:r>
+      <w:r>
+        <w:rPr>
+          <w:shd w:val="clear" w:color="auto" w:fill="FFFFFF"/>
+        </w:rPr>
+        <w:t>itions with</w:t>
+      </w:r>
+      <w:r>
+        <w:rPr>
+          <w:shd w:val="clear" w:color="auto" w:fill="FFFFFF"/>
+        </w:rPr>
+        <w:t xml:space="preserve"> missing portions of the downloaded files.</w:t>
+      </w:r>
+    </w:p>
+    <w:p>
+      <w:pPr>
+        <w:rPr>
+          <w:shd w:val="clear" w:color="auto" w:fill="FFFFFF"/>
+        </w:rPr>
+      </w:pPr>
       <w:r>
         <w:rPr>
           <w:b/>
           <w:u w:val="single"/>
           <w:shd w:val="clear" w:color="auto" w:fill="FFFFFF"/>
         </w:rPr>
-        <w:t>k</w:t>
+        <w:t>QUrl</w:t>
       </w:r>
       <w:r>
         <w:rPr>
@@ -1142,61 +1554,69 @@
         <w:rPr>
           <w:shd w:val="clear" w:color="auto" w:fill="FFFFFF"/>
         </w:rPr>
-        <w:t xml:space="preserve"> Used to create an HTTP request to a webserver on the internet. This is used to download RSS files from the iTunes website.</w:t>
-      </w:r>
-      <w:r>
-        <w:rPr>
-          <w:shd w:val="clear" w:color="auto" w:fill="FFFFFF"/>
-        </w:rPr>
-        <w:t xml:space="preserve"> </w:t>
-      </w:r>
-      <w:r>
-        <w:rPr>
-          <w:shd w:val="clear" w:color="auto" w:fill="FFFFFF"/>
-        </w:rPr>
-        <w:t>This is also u</w:t>
-      </w:r>
-      <w:r>
-        <w:rPr>
-          <w:shd w:val="clear" w:color="auto" w:fill="FFFFFF"/>
-        </w:rPr>
-        <w:t xml:space="preserve">sed to </w:t>
-      </w:r>
-      <w:r>
-        <w:rPr>
-          <w:shd w:val="clear" w:color="auto" w:fill="FFFFFF"/>
-        </w:rPr>
-        <w:t>store the</w:t>
-      </w:r>
-      <w:r>
-        <w:rPr>
-          <w:shd w:val="clear" w:color="auto" w:fill="FFFFFF"/>
-        </w:rPr>
-        <w:t xml:space="preserve"> reply from an HTTP request created by an instance of a QNetworkAccessManager object. This object allows </w:t>
-      </w:r>
-      <w:r>
-        <w:rPr>
-          <w:shd w:val="clear" w:color="auto" w:fill="FFFFFF"/>
-        </w:rPr>
-        <w:t>waiting for the full request to be downloaded before continuing the process</w:t>
-      </w:r>
-      <w:r>
-        <w:rPr>
-          <w:shd w:val="clear" w:color="auto" w:fill="FFFFFF"/>
-        </w:rPr>
-        <w:t xml:space="preserve"> which is a useful feature as it prevents race cond</w:t>
-      </w:r>
-      <w:r>
-        <w:rPr>
-          <w:shd w:val="clear" w:color="auto" w:fill="FFFFFF"/>
-        </w:rPr>
-        <w:t>itions with</w:t>
-      </w:r>
-      <w:r>
-        <w:rPr>
-          <w:shd w:val="clear" w:color="auto" w:fill="FFFFFF"/>
-        </w:rPr>
-        <w:t xml:space="preserve"> missing portions of the downloaded files.</w:t>
+        <w:t xml:space="preserve"> Used to store URLs, this class can be used by several other classes </w:t>
+      </w:r>
+      <w:r>
+        <w:rPr>
+          <w:shd w:val="clear" w:color="auto" w:fill="FFFFFF"/>
+        </w:rPr>
+        <w:t>to</w:t>
+      </w:r>
+      <w:r>
+        <w:rPr>
+          <w:shd w:val="clear" w:color="auto" w:fill="FFFFFF"/>
+        </w:rPr>
+        <w:t xml:space="preserve"> determine the path (URL) to a server on the internet.</w:t>
+      </w:r>
+      <w:r>
+        <w:rPr>
+          <w:shd w:val="clear" w:color="auto" w:fill="FFFFFF"/>
+        </w:rPr>
+        <w:t xml:space="preserve"> The function </w:t>
+      </w:r>
+      <w:proofErr w:type="spellStart"/>
+      <w:r>
+        <w:rPr>
+          <w:shd w:val="clear" w:color="auto" w:fill="FFFFFF"/>
+        </w:rPr>
+        <w:t>episodeFile</w:t>
+      </w:r>
+      <w:proofErr w:type="spellEnd"/>
+      <w:r>
+        <w:rPr>
+          <w:shd w:val="clear" w:color="auto" w:fill="FFFFFF"/>
+        </w:rPr>
+        <w:t xml:space="preserve">() is an example of a function that returns an object of this type. For that </w:t>
+      </w:r>
+      <w:r>
+        <w:rPr>
+          <w:shd w:val="clear" w:color="auto" w:fill="FFFFFF"/>
+        </w:rPr>
+        <w:t>function,</w:t>
+      </w:r>
+      <w:r>
+        <w:rPr>
+          <w:shd w:val="clear" w:color="auto" w:fill="FFFFFF"/>
+        </w:rPr>
+        <w:t xml:space="preserve"> the program will parse an XML file </w:t>
+      </w:r>
+      <w:r>
+        <w:rPr>
+          <w:shd w:val="clear" w:color="auto" w:fill="FFFFFF"/>
+        </w:rPr>
+        <w:t xml:space="preserve">on the system, determine the URL to a specific podcast episode and return it for use in the parent function. This proved to be useful as we </w:t>
+      </w:r>
+      <w:r>
+        <w:rPr>
+          <w:shd w:val="clear" w:color="auto" w:fill="FFFFFF"/>
+        </w:rPr>
+        <w:t>could</w:t>
+      </w:r>
+      <w:r>
+        <w:rPr>
+          <w:shd w:val="clear" w:color="auto" w:fill="FFFFFF"/>
+        </w:rPr>
+        <w:t xml:space="preserve"> use this QUrl object to load, track and unload episodes based on what widgets the user clicked.</w:t>
       </w:r>
     </w:p>
     <w:p>
@@ -1211,7 +1631,7 @@
           <w:u w:val="single"/>
           <w:shd w:val="clear" w:color="auto" w:fill="FFFFFF"/>
         </w:rPr>
-        <w:t>QUrl</w:t>
+        <w:t>QMediaPlayer</w:t>
       </w:r>
       <w:r>
         <w:rPr>
@@ -1225,57 +1645,49 @@
         <w:rPr>
           <w:shd w:val="clear" w:color="auto" w:fill="FFFFFF"/>
         </w:rPr>
-        <w:t xml:space="preserve"> Used to store URLs, this class can be used by several other classes </w:t>
-      </w:r>
-      <w:r>
-        <w:rPr>
-          <w:shd w:val="clear" w:color="auto" w:fill="FFFFFF"/>
-        </w:rPr>
-        <w:t>to</w:t>
-      </w:r>
-      <w:r>
-        <w:rPr>
-          <w:shd w:val="clear" w:color="auto" w:fill="FFFFFF"/>
-        </w:rPr>
-        <w:t xml:space="preserve"> determine the path (URL) to a server on the internet.</w:t>
-      </w:r>
-      <w:r>
-        <w:rPr>
-          <w:shd w:val="clear" w:color="auto" w:fill="FFFFFF"/>
-        </w:rPr>
-        <w:t xml:space="preserve"> The function </w:t>
-      </w:r>
-      <w:proofErr w:type="spellStart"/>
-      <w:r>
-        <w:rPr>
-          <w:shd w:val="clear" w:color="auto" w:fill="FFFFFF"/>
-        </w:rPr>
-        <w:t>episodeFile</w:t>
-      </w:r>
-      <w:proofErr w:type="spellEnd"/>
-      <w:r>
-        <w:rPr>
-          <w:shd w:val="clear" w:color="auto" w:fill="FFFFFF"/>
-        </w:rPr>
-        <w:t xml:space="preserve">() is an example of a function that returns an object of this type. For that </w:t>
-      </w:r>
-      <w:r>
-        <w:rPr>
-          <w:shd w:val="clear" w:color="auto" w:fill="FFFFFF"/>
-        </w:rPr>
-        <w:t>function,</w:t>
-      </w:r>
-      <w:r>
-        <w:rPr>
-          <w:shd w:val="clear" w:color="auto" w:fill="FFFFFF"/>
-        </w:rPr>
-        <w:t xml:space="preserve"> the program will parse an XML file </w:t>
-      </w:r>
-      <w:r>
-        <w:rPr>
-          <w:shd w:val="clear" w:color="auto" w:fill="FFFFFF"/>
-        </w:rPr>
-        <w:t xml:space="preserve">on the system, determine the URL to a specific podcast episode and return it for use in the parent function. This proved to be useful as we </w:t>
+        <w:t xml:space="preserve"> Used to play, </w:t>
+      </w:r>
+      <w:r>
+        <w:rPr>
+          <w:shd w:val="clear" w:color="auto" w:fill="FFFFFF"/>
+        </w:rPr>
+        <w:t>pause,</w:t>
+      </w:r>
+      <w:r>
+        <w:rPr>
+          <w:shd w:val="clear" w:color="auto" w:fill="FFFFFF"/>
+        </w:rPr>
+        <w:t xml:space="preserve"> and stop media playback. This class is provided a URL to a media file and </w:t>
+      </w:r>
+      <w:r>
+        <w:rPr>
+          <w:shd w:val="clear" w:color="auto" w:fill="FFFFFF"/>
+        </w:rPr>
+        <w:t>then the appropriate method is called to manage the play state and seeking.</w:t>
+      </w:r>
+      <w:r>
+        <w:rPr>
+          <w:shd w:val="clear" w:color="auto" w:fill="FFFFFF"/>
+        </w:rPr>
+        <w:t xml:space="preserve"> </w:t>
+      </w:r>
+      <w:r>
+        <w:rPr>
+          <w:shd w:val="clear" w:color="auto" w:fill="FFFFFF"/>
+        </w:rPr>
+        <w:t>Since this class</w:t>
+      </w:r>
+      <w:r>
+        <w:rPr>
+          <w:shd w:val="clear" w:color="auto" w:fill="FFFFFF"/>
+        </w:rPr>
+        <w:t xml:space="preserve"> handles the parsing of audio files that are provided to it</w:t>
+      </w:r>
+      <w:r>
+        <w:rPr>
+          <w:shd w:val="clear" w:color="auto" w:fill="FFFFFF"/>
+        </w:rPr>
+        <w:t xml:space="preserve"> we </w:t>
       </w:r>
       <w:r>
         <w:rPr>
@@ -1287,7 +1699,7 @@
         <w:rPr>
           <w:shd w:val="clear" w:color="auto" w:fill="FFFFFF"/>
         </w:rPr>
-        <w:t xml:space="preserve"> use this QUrl object to load, track and unload episodes based on what widgets the user clicked.</w:t>
+        <w:t xml:space="preserve"> take advantage of this abstraction by using generic, reusable functions in our code.</w:t>
       </w:r>
     </w:p>
     <w:p>
@@ -1302,7 +1714,7 @@
           <w:u w:val="single"/>
           <w:shd w:val="clear" w:color="auto" w:fill="FFFFFF"/>
         </w:rPr>
-        <w:t>QMediaPlayer</w:t>
+        <w:t>QBuffer</w:t>
       </w:r>
       <w:r>
         <w:rPr>
@@ -1316,61 +1728,43 @@
         <w:rPr>
           <w:shd w:val="clear" w:color="auto" w:fill="FFFFFF"/>
         </w:rPr>
-        <w:t xml:space="preserve"> Used to play, </w:t>
-      </w:r>
-      <w:r>
-        <w:rPr>
-          <w:shd w:val="clear" w:color="auto" w:fill="FFFFFF"/>
-        </w:rPr>
-        <w:t>pause,</w:t>
-      </w:r>
-      <w:r>
-        <w:rPr>
-          <w:shd w:val="clear" w:color="auto" w:fill="FFFFFF"/>
-        </w:rPr>
-        <w:t xml:space="preserve"> and stop media playback. This class is provided a URL to a media file and </w:t>
-      </w:r>
-      <w:r>
-        <w:rPr>
-          <w:shd w:val="clear" w:color="auto" w:fill="FFFFFF"/>
-        </w:rPr>
-        <w:t>then the appropriate method is called to manage the play state and seeking.</w:t>
-      </w:r>
-      <w:r>
-        <w:rPr>
-          <w:shd w:val="clear" w:color="auto" w:fill="FFFFFF"/>
-        </w:rPr>
-        <w:t xml:space="preserve"> </w:t>
-      </w:r>
-      <w:r>
-        <w:rPr>
-          <w:shd w:val="clear" w:color="auto" w:fill="FFFFFF"/>
-        </w:rPr>
-        <w:t>Since this class</w:t>
-      </w:r>
-      <w:r>
-        <w:rPr>
-          <w:shd w:val="clear" w:color="auto" w:fill="FFFFFF"/>
-        </w:rPr>
-        <w:t xml:space="preserve"> handles the parsing of audio files that are provided to it</w:t>
-      </w:r>
-      <w:r>
-        <w:rPr>
-          <w:shd w:val="clear" w:color="auto" w:fill="FFFFFF"/>
-        </w:rPr>
-        <w:t xml:space="preserve"> we </w:t>
-      </w:r>
-      <w:r>
-        <w:rPr>
-          <w:shd w:val="clear" w:color="auto" w:fill="FFFFFF"/>
-        </w:rPr>
-        <w:t>could</w:t>
-      </w:r>
-      <w:r>
-        <w:rPr>
-          <w:shd w:val="clear" w:color="auto" w:fill="FFFFFF"/>
-        </w:rPr>
-        <w:t xml:space="preserve"> take advantage of this abstraction by using generic, reusable functions in our code.</w:t>
+        <w:t xml:space="preserve"> Used to implement a custom buffer for the player. This is useful as on certain platforms </w:t>
+      </w:r>
+      <w:r>
+        <w:rPr>
+          <w:shd w:val="clear" w:color="auto" w:fill="FFFFFF"/>
+        </w:rPr>
+        <w:t xml:space="preserve">where </w:t>
+      </w:r>
+      <w:r>
+        <w:rPr>
+          <w:shd w:val="clear" w:color="auto" w:fill="FFFFFF"/>
+        </w:rPr>
+        <w:t>the OS seems to</w:t>
+      </w:r>
+      <w:r>
+        <w:rPr>
+          <w:shd w:val="clear" w:color="auto" w:fill="FFFFFF"/>
+        </w:rPr>
+        <w:t xml:space="preserve"> bottleneck the download speeds. We found this class </w:t>
+      </w:r>
+      <w:r>
+        <w:rPr>
+          <w:shd w:val="clear" w:color="auto" w:fill="FFFFFF"/>
+        </w:rPr>
+        <w:t>useful to fully download the epis</w:t>
+      </w:r>
+      <w:r>
+        <w:rPr>
+          <w:shd w:val="clear" w:color="auto" w:fill="FFFFFF"/>
+        </w:rPr>
+        <w:t xml:space="preserve">ode before starting to stream as this feature </w:t>
+      </w:r>
+      <w:r>
+        <w:rPr>
+          <w:shd w:val="clear" w:color="auto" w:fill="FFFFFF"/>
+        </w:rPr>
+        <w:t>cannot be implemented with the basic QMediaPlayer class.</w:t>
       </w:r>
     </w:p>
     <w:p>
@@ -1385,75 +1779,8 @@
           <w:u w:val="single"/>
           <w:shd w:val="clear" w:color="auto" w:fill="FFFFFF"/>
         </w:rPr>
-        <w:t>QBuffer</w:t>
-      </w:r>
-      <w:r>
-        <w:rPr>
-          <w:b/>
-          <w:u w:val="single"/>
-          <w:shd w:val="clear" w:color="auto" w:fill="FFFFFF"/>
-        </w:rPr>
-        <w:t>:</w:t>
-      </w:r>
-      <w:r>
-        <w:rPr>
-          <w:shd w:val="clear" w:color="auto" w:fill="FFFFFF"/>
-        </w:rPr>
-        <w:t xml:space="preserve"> Used to implement a custom buffer for the player. This is useful as on certain platforms </w:t>
-      </w:r>
-      <w:r>
-        <w:rPr>
-          <w:shd w:val="clear" w:color="auto" w:fill="FFFFFF"/>
-        </w:rPr>
-        <w:t xml:space="preserve">where </w:t>
-      </w:r>
-      <w:r>
-        <w:rPr>
-          <w:shd w:val="clear" w:color="auto" w:fill="FFFFFF"/>
-        </w:rPr>
-        <w:t>the OS seems to</w:t>
-      </w:r>
-      <w:r>
-        <w:rPr>
-          <w:shd w:val="clear" w:color="auto" w:fill="FFFFFF"/>
-        </w:rPr>
-        <w:t xml:space="preserve"> bottleneck the download speeds. We found this class </w:t>
-      </w:r>
-      <w:r>
-        <w:rPr>
-          <w:shd w:val="clear" w:color="auto" w:fill="FFFFFF"/>
-        </w:rPr>
-        <w:t>useful to fully download the epis</w:t>
-      </w:r>
-      <w:r>
-        <w:rPr>
-          <w:shd w:val="clear" w:color="auto" w:fill="FFFFFF"/>
-        </w:rPr>
-        <w:t xml:space="preserve">ode before starting to stream as this feature </w:t>
-      </w:r>
-      <w:r>
-        <w:rPr>
-          <w:shd w:val="clear" w:color="auto" w:fill="FFFFFF"/>
-        </w:rPr>
-        <w:t>cannot be implemented with the basic QMediaPlayer class.</w:t>
-      </w:r>
-    </w:p>
-    <w:p>
-      <w:pPr>
-        <w:rPr>
-          <w:shd w:val="clear" w:color="auto" w:fill="FFFFFF"/>
-        </w:rPr>
-      </w:pPr>
-      <w:proofErr w:type="spellStart"/>
-      <w:r>
-        <w:rPr>
-          <w:b/>
-          <w:u w:val="single"/>
-          <w:shd w:val="clear" w:color="auto" w:fill="FFFFFF"/>
-        </w:rPr>
         <w:t>QJsonDocument</w:t>
       </w:r>
-      <w:proofErr w:type="spellEnd"/>
       <w:r>
         <w:rPr>
           <w:b/>
@@ -3314,20 +3641,6 @@
     </w:p>
     <w:p>
       <w:pPr>
-        <w:pStyle w:val="Heading1"/>
-        <w:rPr>
-          <w:rFonts w:eastAsia="Times New Roman"/>
-        </w:rPr>
-      </w:pPr>
-      <w:r>
-        <w:rPr>
-          <w:rFonts w:eastAsia="Times New Roman"/>
-        </w:rPr>
-        <w:t>Challenges Faced</w:t>
-      </w:r>
-    </w:p>
-    <w:p>
-      <w:pPr>
         <w:spacing w:after="0" w:line="240" w:lineRule="auto"/>
         <w:rPr>
           <w:rFonts w:ascii="Verdana" w:eastAsia="Times New Roman" w:hAnsi="Verdana" w:cs="Times New Roman"/>
@@ -3341,265 +3654,6 @@
       <w:pPr>
         <w:spacing w:after="0" w:line="240" w:lineRule="auto"/>
         <w:rPr>
-          <w:rFonts w:eastAsia="Times New Roman" w:cstheme="minorHAnsi"/>
-          <w:color w:val="353535"/>
-        </w:rPr>
-      </w:pPr>
-      <w:r>
-        <w:rPr>
-          <w:rFonts w:eastAsia="Times New Roman" w:cstheme="minorHAnsi"/>
-          <w:color w:val="353535"/>
-        </w:rPr>
-        <w:t xml:space="preserve">We came across several challenges when working on this project ranging </w:t>
-      </w:r>
-      <w:r>
-        <w:rPr>
-          <w:rFonts w:eastAsia="Times New Roman" w:cstheme="minorHAnsi"/>
-          <w:color w:val="353535"/>
-        </w:rPr>
-        <w:t>from</w:t>
-      </w:r>
-      <w:r>
-        <w:rPr>
-          <w:rFonts w:eastAsia="Times New Roman" w:cstheme="minorHAnsi"/>
-          <w:color w:val="353535"/>
-        </w:rPr>
-        <w:t xml:space="preserve"> issues with the </w:t>
-      </w:r>
-      <w:r>
-        <w:rPr>
-          <w:rFonts w:eastAsia="Times New Roman" w:cstheme="minorHAnsi"/>
-          <w:color w:val="353535"/>
-        </w:rPr>
-        <w:t>media player, downloading content from the internet, dealing with multiplatform development and with our software development process itself.</w:t>
-      </w:r>
-    </w:p>
-    <w:p>
-      <w:pPr>
-        <w:spacing w:after="0" w:line="240" w:lineRule="auto"/>
-        <w:rPr>
-          <w:rFonts w:eastAsia="Times New Roman" w:cstheme="minorHAnsi"/>
-          <w:color w:val="353535"/>
-        </w:rPr>
-      </w:pPr>
-    </w:p>
-    <w:p>
-      <w:pPr>
-        <w:spacing w:after="0" w:line="240" w:lineRule="auto"/>
-        <w:rPr>
-          <w:rFonts w:eastAsia="Times New Roman" w:cstheme="minorHAnsi"/>
-          <w:color w:val="353535"/>
-        </w:rPr>
-      </w:pPr>
-      <w:r>
-        <w:rPr>
-          <w:rFonts w:eastAsia="Times New Roman" w:cstheme="minorHAnsi"/>
-          <w:color w:val="353535"/>
-        </w:rPr>
-        <w:t xml:space="preserve">For managing our code and issues we made use of </w:t>
-      </w:r>
-      <w:r>
-        <w:rPr>
-          <w:rFonts w:eastAsia="Times New Roman" w:cstheme="minorHAnsi"/>
-          <w:color w:val="353535"/>
-        </w:rPr>
-        <w:t>GitHub</w:t>
-      </w:r>
-      <w:r>
-        <w:rPr>
-          <w:rFonts w:eastAsia="Times New Roman" w:cstheme="minorHAnsi"/>
-          <w:color w:val="353535"/>
-        </w:rPr>
-        <w:t xml:space="preserve"> as our issue tracking and version control host. We chose to use </w:t>
-      </w:r>
-      <w:r>
-        <w:rPr>
-          <w:rFonts w:eastAsia="Times New Roman" w:cstheme="minorHAnsi"/>
-          <w:color w:val="353535"/>
-        </w:rPr>
-        <w:t>GitHub</w:t>
-      </w:r>
-      <w:r>
-        <w:rPr>
-          <w:rFonts w:eastAsia="Times New Roman" w:cstheme="minorHAnsi"/>
-          <w:color w:val="353535"/>
-        </w:rPr>
-        <w:t xml:space="preserve"> because it allowed us to easily share code with each other without having to deal with the problems that emerge </w:t>
-      </w:r>
-      <w:r>
-        <w:rPr>
-          <w:rFonts w:eastAsia="Times New Roman" w:cstheme="minorHAnsi"/>
-          <w:color w:val="353535"/>
-        </w:rPr>
-        <w:t>with using email</w:t>
-      </w:r>
-      <w:r>
-        <w:rPr>
-          <w:rFonts w:eastAsia="Times New Roman" w:cstheme="minorHAnsi"/>
-          <w:color w:val="353535"/>
-        </w:rPr>
-        <w:t xml:space="preserve"> to manage multiple versions of </w:t>
-      </w:r>
-      <w:r>
-        <w:rPr>
-          <w:rFonts w:eastAsia="Times New Roman" w:cstheme="minorHAnsi"/>
-          <w:color w:val="353535"/>
-        </w:rPr>
-        <w:t>code</w:t>
-      </w:r>
-      <w:r>
-        <w:rPr>
-          <w:rFonts w:eastAsia="Times New Roman" w:cstheme="minorHAnsi"/>
-          <w:color w:val="353535"/>
-        </w:rPr>
-        <w:t>.</w:t>
-      </w:r>
-      <w:r>
-        <w:rPr>
-          <w:rFonts w:eastAsia="Times New Roman" w:cstheme="minorHAnsi"/>
-          <w:color w:val="353535"/>
-        </w:rPr>
-        <w:t xml:space="preserve"> We also used the git utility to develop individual features in separate branches, allowing us to independently troubleshoot bugs and easily combine our code with the main repository. These separate branches also allowed us to easily drop certain portions of code if we decided to change how we wanted our program to work.</w:t>
-      </w:r>
-    </w:p>
-    <w:p>
-      <w:pPr>
-        <w:spacing w:after="0" w:line="240" w:lineRule="auto"/>
-        <w:rPr>
-          <w:rFonts w:eastAsia="Times New Roman" w:cstheme="minorHAnsi"/>
-          <w:color w:val="353535"/>
-        </w:rPr>
-      </w:pPr>
-    </w:p>
-    <w:p>
-      <w:pPr>
-        <w:spacing w:after="0" w:line="240" w:lineRule="auto"/>
-        <w:rPr>
-          <w:rFonts w:eastAsia="Times New Roman" w:cstheme="minorHAnsi"/>
-          <w:color w:val="353535"/>
-        </w:rPr>
-      </w:pPr>
-      <w:r>
-        <w:rPr>
-          <w:rFonts w:eastAsia="Times New Roman" w:cstheme="minorHAnsi"/>
-          <w:color w:val="353535"/>
-        </w:rPr>
-        <w:t xml:space="preserve">In addition to the code management issues we had several technical issues which are detailed on the issues section of our </w:t>
-      </w:r>
-      <w:r>
-        <w:rPr>
-          <w:rFonts w:eastAsia="Times New Roman" w:cstheme="minorHAnsi"/>
-          <w:color w:val="353535"/>
-        </w:rPr>
-        <w:t>GitHub</w:t>
-      </w:r>
-      <w:r>
-        <w:rPr>
-          <w:rFonts w:eastAsia="Times New Roman" w:cstheme="minorHAnsi"/>
-          <w:color w:val="353535"/>
-        </w:rPr>
-        <w:t xml:space="preserve"> repository [2].</w:t>
-      </w:r>
-      <w:r>
-        <w:rPr>
-          <w:rFonts w:eastAsia="Times New Roman" w:cstheme="minorHAnsi"/>
-          <w:color w:val="353535"/>
-        </w:rPr>
-        <w:t xml:space="preserve"> For example, a problem we ran into was with the QMediaPlayer class using a bottlenecked buffer on machines that run Windows. To resolve this </w:t>
-      </w:r>
-      <w:r>
-        <w:rPr>
-          <w:rFonts w:eastAsia="Times New Roman" w:cstheme="minorHAnsi"/>
-          <w:color w:val="353535"/>
-        </w:rPr>
-        <w:t>issue,</w:t>
-      </w:r>
-      <w:r>
-        <w:rPr>
-          <w:rFonts w:eastAsia="Times New Roman" w:cstheme="minorHAnsi"/>
-          <w:color w:val="353535"/>
-        </w:rPr>
-        <w:t xml:space="preserve"> we used </w:t>
-      </w:r>
-      <w:r>
-        <w:rPr>
-          <w:rFonts w:eastAsia="Times New Roman" w:cstheme="minorHAnsi"/>
-          <w:color w:val="353535"/>
-        </w:rPr>
-        <w:t>GitHub</w:t>
-      </w:r>
-      <w:r>
-        <w:rPr>
-          <w:rFonts w:eastAsia="Times New Roman" w:cstheme="minorHAnsi"/>
-          <w:color w:val="353535"/>
-        </w:rPr>
-        <w:t xml:space="preserve"> to share our thoughts and possible solutions about the bug. Eventually we </w:t>
-      </w:r>
-      <w:r>
-        <w:rPr>
-          <w:rFonts w:eastAsia="Times New Roman" w:cstheme="minorHAnsi"/>
-          <w:color w:val="353535"/>
-        </w:rPr>
-        <w:t>could</w:t>
-      </w:r>
-      <w:r>
-        <w:rPr>
-          <w:rFonts w:eastAsia="Times New Roman" w:cstheme="minorHAnsi"/>
-          <w:color w:val="353535"/>
-        </w:rPr>
-        <w:t xml:space="preserve"> make use of some of the Qt documentation for the QBuffer class which allowed us to implement a custom buffer to fully load the media content before</w:t>
-      </w:r>
-      <w:r>
-        <w:rPr>
-          <w:rFonts w:eastAsia="Times New Roman" w:cstheme="minorHAnsi"/>
-          <w:color w:val="353535"/>
-        </w:rPr>
-        <w:t xml:space="preserve"> playing</w:t>
-      </w:r>
-      <w:r>
-        <w:rPr>
-          <w:rFonts w:eastAsia="Times New Roman" w:cstheme="minorHAnsi"/>
-          <w:color w:val="353535"/>
-        </w:rPr>
-        <w:t xml:space="preserve"> it </w:t>
-      </w:r>
-      <w:r>
-        <w:rPr>
-          <w:rFonts w:eastAsia="Times New Roman" w:cstheme="minorHAnsi"/>
-          <w:color w:val="353535"/>
-        </w:rPr>
-        <w:t xml:space="preserve">for </w:t>
-      </w:r>
-      <w:r>
-        <w:rPr>
-          <w:rFonts w:eastAsia="Times New Roman" w:cstheme="minorHAnsi"/>
-          <w:color w:val="353535"/>
-        </w:rPr>
-        <w:t>the user.</w:t>
-      </w:r>
-    </w:p>
-    <w:p>
-      <w:pPr>
-        <w:spacing w:after="0" w:line="240" w:lineRule="auto"/>
-        <w:rPr>
-          <w:rFonts w:eastAsia="Times New Roman" w:cstheme="minorHAnsi"/>
-          <w:color w:val="353535"/>
-        </w:rPr>
-      </w:pPr>
-    </w:p>
-    <w:p>
-      <w:pPr>
-        <w:spacing w:after="0" w:line="240" w:lineRule="auto"/>
-        <w:rPr>
-          <w:rFonts w:eastAsia="Times New Roman" w:cstheme="minorHAnsi"/>
-          <w:color w:val="353535"/>
-        </w:rPr>
-      </w:pPr>
-    </w:p>
-    <w:p>
-      <w:pPr>
-        <w:spacing w:after="0" w:line="240" w:lineRule="auto"/>
-        <w:rPr>
           <w:rFonts w:ascii="Verdana" w:eastAsia="Times New Roman" w:hAnsi="Verdana" w:cs="Times New Roman"/>
           <w:color w:val="353535"/>
           <w:sz w:val="17"/>
@@ -3609,6 +3663,766 @@
     </w:p>
     <w:p>
       <w:pPr>
+        <w:spacing w:after="0" w:line="240" w:lineRule="auto"/>
+        <w:rPr>
+          <w:rFonts w:ascii="Verdana" w:eastAsia="Times New Roman" w:hAnsi="Verdana" w:cs="Times New Roman"/>
+          <w:color w:val="353535"/>
+          <w:sz w:val="17"/>
+          <w:szCs w:val="17"/>
+        </w:rPr>
+      </w:pPr>
+    </w:p>
+    <w:p>
+      <w:pPr>
+        <w:spacing w:after="0" w:line="240" w:lineRule="auto"/>
+        <w:rPr>
+          <w:rFonts w:ascii="Verdana" w:eastAsia="Times New Roman" w:hAnsi="Verdana" w:cs="Times New Roman"/>
+          <w:color w:val="353535"/>
+          <w:sz w:val="17"/>
+          <w:szCs w:val="17"/>
+        </w:rPr>
+      </w:pPr>
+    </w:p>
+    <w:p>
+      <w:pPr>
+        <w:spacing w:after="0" w:line="240" w:lineRule="auto"/>
+        <w:rPr>
+          <w:rFonts w:ascii="Verdana" w:eastAsia="Times New Roman" w:hAnsi="Verdana" w:cs="Times New Roman"/>
+          <w:color w:val="353535"/>
+          <w:sz w:val="17"/>
+          <w:szCs w:val="17"/>
+        </w:rPr>
+      </w:pPr>
+    </w:p>
+    <w:p>
+      <w:pPr>
+        <w:spacing w:after="0" w:line="240" w:lineRule="auto"/>
+        <w:rPr>
+          <w:rFonts w:ascii="Verdana" w:eastAsia="Times New Roman" w:hAnsi="Verdana" w:cs="Times New Roman"/>
+          <w:color w:val="353535"/>
+          <w:sz w:val="17"/>
+          <w:szCs w:val="17"/>
+        </w:rPr>
+      </w:pPr>
+    </w:p>
+    <w:p>
+      <w:pPr>
+        <w:spacing w:after="0" w:line="240" w:lineRule="auto"/>
+        <w:rPr>
+          <w:rFonts w:ascii="Verdana" w:eastAsia="Times New Roman" w:hAnsi="Verdana" w:cs="Times New Roman"/>
+          <w:color w:val="353535"/>
+          <w:sz w:val="17"/>
+          <w:szCs w:val="17"/>
+        </w:rPr>
+      </w:pPr>
+    </w:p>
+    <w:p>
+      <w:pPr>
+        <w:spacing w:after="0" w:line="240" w:lineRule="auto"/>
+        <w:rPr>
+          <w:rFonts w:ascii="Verdana" w:eastAsia="Times New Roman" w:hAnsi="Verdana" w:cs="Times New Roman"/>
+          <w:color w:val="353535"/>
+          <w:sz w:val="17"/>
+          <w:szCs w:val="17"/>
+        </w:rPr>
+      </w:pPr>
+    </w:p>
+    <w:p>
+      <w:pPr>
+        <w:spacing w:after="0" w:line="240" w:lineRule="auto"/>
+        <w:rPr>
+          <w:rFonts w:ascii="Verdana" w:eastAsia="Times New Roman" w:hAnsi="Verdana" w:cs="Times New Roman"/>
+          <w:color w:val="353535"/>
+          <w:sz w:val="17"/>
+          <w:szCs w:val="17"/>
+        </w:rPr>
+      </w:pPr>
+    </w:p>
+    <w:p>
+      <w:pPr>
+        <w:spacing w:after="0" w:line="240" w:lineRule="auto"/>
+        <w:rPr>
+          <w:rFonts w:ascii="Verdana" w:eastAsia="Times New Roman" w:hAnsi="Verdana" w:cs="Times New Roman"/>
+          <w:color w:val="353535"/>
+          <w:sz w:val="17"/>
+          <w:szCs w:val="17"/>
+        </w:rPr>
+      </w:pPr>
+    </w:p>
+    <w:p>
+      <w:pPr>
+        <w:spacing w:after="0" w:line="240" w:lineRule="auto"/>
+        <w:rPr>
+          <w:rFonts w:ascii="Verdana" w:eastAsia="Times New Roman" w:hAnsi="Verdana" w:cs="Times New Roman"/>
+          <w:color w:val="353535"/>
+          <w:sz w:val="17"/>
+          <w:szCs w:val="17"/>
+        </w:rPr>
+      </w:pPr>
+    </w:p>
+    <w:p>
+      <w:pPr>
+        <w:spacing w:after="0" w:line="240" w:lineRule="auto"/>
+        <w:rPr>
+          <w:rFonts w:ascii="Verdana" w:eastAsia="Times New Roman" w:hAnsi="Verdana" w:cs="Times New Roman"/>
+          <w:color w:val="353535"/>
+          <w:sz w:val="17"/>
+          <w:szCs w:val="17"/>
+        </w:rPr>
+      </w:pPr>
+    </w:p>
+    <w:p>
+      <w:pPr>
+        <w:spacing w:after="0" w:line="240" w:lineRule="auto"/>
+        <w:rPr>
+          <w:rFonts w:ascii="Verdana" w:eastAsia="Times New Roman" w:hAnsi="Verdana" w:cs="Times New Roman"/>
+          <w:color w:val="353535"/>
+          <w:sz w:val="17"/>
+          <w:szCs w:val="17"/>
+        </w:rPr>
+      </w:pPr>
+    </w:p>
+    <w:p>
+      <w:pPr>
+        <w:spacing w:after="0" w:line="240" w:lineRule="auto"/>
+        <w:rPr>
+          <w:rFonts w:ascii="Verdana" w:eastAsia="Times New Roman" w:hAnsi="Verdana" w:cs="Times New Roman"/>
+          <w:color w:val="353535"/>
+          <w:sz w:val="17"/>
+          <w:szCs w:val="17"/>
+        </w:rPr>
+      </w:pPr>
+    </w:p>
+    <w:p>
+      <w:pPr>
+        <w:spacing w:after="0" w:line="240" w:lineRule="auto"/>
+        <w:rPr>
+          <w:rFonts w:ascii="Verdana" w:eastAsia="Times New Roman" w:hAnsi="Verdana" w:cs="Times New Roman"/>
+          <w:color w:val="353535"/>
+          <w:sz w:val="17"/>
+          <w:szCs w:val="17"/>
+        </w:rPr>
+      </w:pPr>
+    </w:p>
+    <w:p>
+      <w:pPr>
+        <w:spacing w:after="0" w:line="240" w:lineRule="auto"/>
+        <w:rPr>
+          <w:rFonts w:ascii="Verdana" w:eastAsia="Times New Roman" w:hAnsi="Verdana" w:cs="Times New Roman"/>
+          <w:color w:val="353535"/>
+          <w:sz w:val="17"/>
+          <w:szCs w:val="17"/>
+        </w:rPr>
+      </w:pPr>
+    </w:p>
+    <w:p>
+      <w:pPr>
+        <w:spacing w:after="0" w:line="240" w:lineRule="auto"/>
+        <w:rPr>
+          <w:rFonts w:ascii="Verdana" w:eastAsia="Times New Roman" w:hAnsi="Verdana" w:cs="Times New Roman"/>
+          <w:color w:val="353535"/>
+          <w:sz w:val="17"/>
+          <w:szCs w:val="17"/>
+        </w:rPr>
+      </w:pPr>
+    </w:p>
+    <w:p>
+      <w:pPr>
+        <w:spacing w:after="0" w:line="240" w:lineRule="auto"/>
+        <w:rPr>
+          <w:rFonts w:ascii="Verdana" w:eastAsia="Times New Roman" w:hAnsi="Verdana" w:cs="Times New Roman"/>
+          <w:color w:val="353535"/>
+          <w:sz w:val="17"/>
+          <w:szCs w:val="17"/>
+        </w:rPr>
+      </w:pPr>
+    </w:p>
+    <w:p>
+      <w:pPr>
+        <w:spacing w:after="0" w:line="240" w:lineRule="auto"/>
+        <w:rPr>
+          <w:rFonts w:ascii="Verdana" w:eastAsia="Times New Roman" w:hAnsi="Verdana" w:cs="Times New Roman"/>
+          <w:color w:val="353535"/>
+          <w:sz w:val="17"/>
+          <w:szCs w:val="17"/>
+        </w:rPr>
+      </w:pPr>
+    </w:p>
+    <w:p>
+      <w:pPr>
+        <w:spacing w:after="0" w:line="240" w:lineRule="auto"/>
+        <w:rPr>
+          <w:rFonts w:ascii="Verdana" w:eastAsia="Times New Roman" w:hAnsi="Verdana" w:cs="Times New Roman"/>
+          <w:color w:val="353535"/>
+          <w:sz w:val="17"/>
+          <w:szCs w:val="17"/>
+        </w:rPr>
+      </w:pPr>
+    </w:p>
+    <w:p>
+      <w:pPr>
+        <w:spacing w:after="0" w:line="240" w:lineRule="auto"/>
+        <w:rPr>
+          <w:rFonts w:ascii="Verdana" w:eastAsia="Times New Roman" w:hAnsi="Verdana" w:cs="Times New Roman"/>
+          <w:color w:val="353535"/>
+          <w:sz w:val="17"/>
+          <w:szCs w:val="17"/>
+        </w:rPr>
+      </w:pPr>
+    </w:p>
+    <w:p>
+      <w:pPr>
+        <w:spacing w:after="0" w:line="240" w:lineRule="auto"/>
+        <w:rPr>
+          <w:rFonts w:ascii="Verdana" w:eastAsia="Times New Roman" w:hAnsi="Verdana" w:cs="Times New Roman"/>
+          <w:color w:val="353535"/>
+          <w:sz w:val="17"/>
+          <w:szCs w:val="17"/>
+        </w:rPr>
+      </w:pPr>
+    </w:p>
+    <w:p>
+      <w:pPr>
+        <w:spacing w:after="0" w:line="240" w:lineRule="auto"/>
+        <w:rPr>
+          <w:rFonts w:ascii="Verdana" w:eastAsia="Times New Roman" w:hAnsi="Verdana" w:cs="Times New Roman"/>
+          <w:color w:val="353535"/>
+          <w:sz w:val="17"/>
+          <w:szCs w:val="17"/>
+        </w:rPr>
+      </w:pPr>
+    </w:p>
+    <w:p>
+      <w:pPr>
+        <w:spacing w:after="0" w:line="240" w:lineRule="auto"/>
+        <w:rPr>
+          <w:rFonts w:ascii="Verdana" w:eastAsia="Times New Roman" w:hAnsi="Verdana" w:cs="Times New Roman"/>
+          <w:color w:val="353535"/>
+          <w:sz w:val="17"/>
+          <w:szCs w:val="17"/>
+        </w:rPr>
+      </w:pPr>
+    </w:p>
+    <w:p>
+      <w:pPr>
+        <w:spacing w:after="0" w:line="240" w:lineRule="auto"/>
+        <w:rPr>
+          <w:rFonts w:ascii="Verdana" w:eastAsia="Times New Roman" w:hAnsi="Verdana" w:cs="Times New Roman"/>
+          <w:color w:val="353535"/>
+          <w:sz w:val="17"/>
+          <w:szCs w:val="17"/>
+        </w:rPr>
+      </w:pPr>
+    </w:p>
+    <w:p>
+      <w:pPr>
+        <w:spacing w:after="0" w:line="240" w:lineRule="auto"/>
+        <w:rPr>
+          <w:rFonts w:ascii="Verdana" w:eastAsia="Times New Roman" w:hAnsi="Verdana" w:cs="Times New Roman"/>
+          <w:color w:val="353535"/>
+          <w:sz w:val="17"/>
+          <w:szCs w:val="17"/>
+        </w:rPr>
+      </w:pPr>
+    </w:p>
+    <w:p>
+      <w:pPr>
+        <w:spacing w:after="0" w:line="240" w:lineRule="auto"/>
+        <w:rPr>
+          <w:rFonts w:ascii="Verdana" w:eastAsia="Times New Roman" w:hAnsi="Verdana" w:cs="Times New Roman"/>
+          <w:color w:val="353535"/>
+          <w:sz w:val="17"/>
+          <w:szCs w:val="17"/>
+        </w:rPr>
+      </w:pPr>
+    </w:p>
+    <w:p>
+      <w:pPr>
+        <w:spacing w:after="0" w:line="240" w:lineRule="auto"/>
+        <w:rPr>
+          <w:rFonts w:ascii="Verdana" w:eastAsia="Times New Roman" w:hAnsi="Verdana" w:cs="Times New Roman"/>
+          <w:color w:val="353535"/>
+          <w:sz w:val="17"/>
+          <w:szCs w:val="17"/>
+        </w:rPr>
+      </w:pPr>
+    </w:p>
+    <w:p>
+      <w:pPr>
+        <w:pStyle w:val="Heading1"/>
+        <w:rPr>
+          <w:rFonts w:eastAsia="Times New Roman"/>
+        </w:rPr>
+      </w:pPr>
+      <w:r>
+        <w:rPr>
+          <w:rFonts w:eastAsia="Times New Roman"/>
+        </w:rPr>
+        <w:lastRenderedPageBreak/>
+        <w:t>Challenges Faced</w:t>
+      </w:r>
+    </w:p>
+    <w:p>
+      <w:pPr>
+        <w:spacing w:after="0" w:line="240" w:lineRule="auto"/>
+        <w:rPr>
+          <w:rFonts w:ascii="Verdana" w:eastAsia="Times New Roman" w:hAnsi="Verdana" w:cs="Times New Roman"/>
+          <w:color w:val="353535"/>
+          <w:sz w:val="17"/>
+          <w:szCs w:val="17"/>
+        </w:rPr>
+      </w:pPr>
+    </w:p>
+    <w:p>
+      <w:pPr>
+        <w:spacing w:after="0" w:line="240" w:lineRule="auto"/>
+        <w:rPr>
+          <w:rFonts w:eastAsia="Times New Roman" w:cstheme="minorHAnsi"/>
+          <w:color w:val="353535"/>
+        </w:rPr>
+      </w:pPr>
+      <w:r>
+        <w:rPr>
+          <w:rFonts w:eastAsia="Times New Roman" w:cstheme="minorHAnsi"/>
+          <w:color w:val="353535"/>
+        </w:rPr>
+        <w:t xml:space="preserve">We came across several challenges when working on this project ranging </w:t>
+      </w:r>
+      <w:r>
+        <w:rPr>
+          <w:rFonts w:eastAsia="Times New Roman" w:cstheme="minorHAnsi"/>
+          <w:color w:val="353535"/>
+        </w:rPr>
+        <w:t>from</w:t>
+      </w:r>
+      <w:r>
+        <w:rPr>
+          <w:rFonts w:eastAsia="Times New Roman" w:cstheme="minorHAnsi"/>
+          <w:color w:val="353535"/>
+        </w:rPr>
+        <w:t xml:space="preserve"> issues with the </w:t>
+      </w:r>
+      <w:r>
+        <w:rPr>
+          <w:rFonts w:eastAsia="Times New Roman" w:cstheme="minorHAnsi"/>
+          <w:color w:val="353535"/>
+        </w:rPr>
+        <w:t>media player, downloading content from the internet, dealing with multiplatform development and with our software development process itself.</w:t>
+      </w:r>
+    </w:p>
+    <w:p>
+      <w:pPr>
+        <w:spacing w:after="0" w:line="240" w:lineRule="auto"/>
+        <w:rPr>
+          <w:rFonts w:eastAsia="Times New Roman" w:cstheme="minorHAnsi"/>
+          <w:color w:val="353535"/>
+        </w:rPr>
+      </w:pPr>
+    </w:p>
+    <w:p>
+      <w:pPr>
+        <w:spacing w:after="0" w:line="240" w:lineRule="auto"/>
+        <w:rPr>
+          <w:rFonts w:eastAsia="Times New Roman" w:cstheme="minorHAnsi"/>
+          <w:color w:val="353535"/>
+        </w:rPr>
+      </w:pPr>
+      <w:r>
+        <w:rPr>
+          <w:rFonts w:eastAsia="Times New Roman" w:cstheme="minorHAnsi"/>
+          <w:color w:val="353535"/>
+        </w:rPr>
+        <w:t xml:space="preserve">For managing our code and issues we made use of </w:t>
+      </w:r>
+      <w:r>
+        <w:rPr>
+          <w:rFonts w:eastAsia="Times New Roman" w:cstheme="minorHAnsi"/>
+          <w:color w:val="353535"/>
+        </w:rPr>
+        <w:t>GitHub</w:t>
+      </w:r>
+      <w:r>
+        <w:rPr>
+          <w:rFonts w:eastAsia="Times New Roman" w:cstheme="minorHAnsi"/>
+          <w:color w:val="353535"/>
+        </w:rPr>
+        <w:t xml:space="preserve"> as our issue tracking and version control host. We chose to use </w:t>
+      </w:r>
+      <w:r>
+        <w:rPr>
+          <w:rFonts w:eastAsia="Times New Roman" w:cstheme="minorHAnsi"/>
+          <w:color w:val="353535"/>
+        </w:rPr>
+        <w:t>GitHub</w:t>
+      </w:r>
+      <w:r>
+        <w:rPr>
+          <w:rFonts w:eastAsia="Times New Roman" w:cstheme="minorHAnsi"/>
+          <w:color w:val="353535"/>
+        </w:rPr>
+        <w:t xml:space="preserve"> because it allowed us to easily share code with each other without having to deal with the problems that emerge </w:t>
+      </w:r>
+      <w:r>
+        <w:rPr>
+          <w:rFonts w:eastAsia="Times New Roman" w:cstheme="minorHAnsi"/>
+          <w:color w:val="353535"/>
+        </w:rPr>
+        <w:t>with using email</w:t>
+      </w:r>
+      <w:r>
+        <w:rPr>
+          <w:rFonts w:eastAsia="Times New Roman" w:cstheme="minorHAnsi"/>
+          <w:color w:val="353535"/>
+        </w:rPr>
+        <w:t xml:space="preserve"> to manage multiple versions of </w:t>
+      </w:r>
+      <w:r>
+        <w:rPr>
+          <w:rFonts w:eastAsia="Times New Roman" w:cstheme="minorHAnsi"/>
+          <w:color w:val="353535"/>
+        </w:rPr>
+        <w:t>code</w:t>
+      </w:r>
+      <w:r>
+        <w:rPr>
+          <w:rFonts w:eastAsia="Times New Roman" w:cstheme="minorHAnsi"/>
+          <w:color w:val="353535"/>
+        </w:rPr>
+        <w:t>.</w:t>
+      </w:r>
+      <w:r>
+        <w:rPr>
+          <w:rFonts w:eastAsia="Times New Roman" w:cstheme="minorHAnsi"/>
+          <w:color w:val="353535"/>
+        </w:rPr>
+        <w:t xml:space="preserve"> We also used the git utility to develop individual features in separate branches, allowing us to independently troubleshoot bugs and easily combine our code with the main repository. These separate branches also allowed us to easily drop certain portions of code if we decided to change how we wanted our program to work.</w:t>
+      </w:r>
+    </w:p>
+    <w:p>
+      <w:pPr>
+        <w:spacing w:after="0" w:line="240" w:lineRule="auto"/>
+        <w:rPr>
+          <w:rFonts w:eastAsia="Times New Roman" w:cstheme="minorHAnsi"/>
+          <w:color w:val="353535"/>
+        </w:rPr>
+      </w:pPr>
+    </w:p>
+    <w:p>
+      <w:pPr>
+        <w:spacing w:after="0" w:line="240" w:lineRule="auto"/>
+        <w:rPr>
+          <w:rFonts w:eastAsia="Times New Roman" w:cstheme="minorHAnsi"/>
+          <w:color w:val="353535"/>
+        </w:rPr>
+      </w:pPr>
+      <w:r>
+        <w:rPr>
+          <w:rFonts w:eastAsia="Times New Roman" w:cstheme="minorHAnsi"/>
+          <w:color w:val="353535"/>
+        </w:rPr>
+        <w:t xml:space="preserve">In addition to the code management issues we had several technical issues which are detailed on the issues section of our </w:t>
+      </w:r>
+      <w:r>
+        <w:rPr>
+          <w:rFonts w:eastAsia="Times New Roman" w:cstheme="minorHAnsi"/>
+          <w:color w:val="353535"/>
+        </w:rPr>
+        <w:t>GitHub</w:t>
+      </w:r>
+      <w:r>
+        <w:rPr>
+          <w:rFonts w:eastAsia="Times New Roman" w:cstheme="minorHAnsi"/>
+          <w:color w:val="353535"/>
+        </w:rPr>
+        <w:t xml:space="preserve"> repository [2].</w:t>
+      </w:r>
+      <w:r>
+        <w:rPr>
+          <w:rFonts w:eastAsia="Times New Roman" w:cstheme="minorHAnsi"/>
+          <w:color w:val="353535"/>
+        </w:rPr>
+        <w:t xml:space="preserve"> For example, a problem we ran into was with the QMediaPlayer class using a bottlenecked buffer on machines that run Windows. To resolve this </w:t>
+      </w:r>
+      <w:r>
+        <w:rPr>
+          <w:rFonts w:eastAsia="Times New Roman" w:cstheme="minorHAnsi"/>
+          <w:color w:val="353535"/>
+        </w:rPr>
+        <w:t>issue,</w:t>
+      </w:r>
+      <w:r>
+        <w:rPr>
+          <w:rFonts w:eastAsia="Times New Roman" w:cstheme="minorHAnsi"/>
+          <w:color w:val="353535"/>
+        </w:rPr>
+        <w:t xml:space="preserve"> we used </w:t>
+      </w:r>
+      <w:r>
+        <w:rPr>
+          <w:rFonts w:eastAsia="Times New Roman" w:cstheme="minorHAnsi"/>
+          <w:color w:val="353535"/>
+        </w:rPr>
+        <w:t>GitHub</w:t>
+      </w:r>
+      <w:r>
+        <w:rPr>
+          <w:rFonts w:eastAsia="Times New Roman" w:cstheme="minorHAnsi"/>
+          <w:color w:val="353535"/>
+        </w:rPr>
+        <w:t xml:space="preserve"> to share our thoughts and possible solutions about the bug. Eventually we </w:t>
+      </w:r>
+      <w:r>
+        <w:rPr>
+          <w:rFonts w:eastAsia="Times New Roman" w:cstheme="minorHAnsi"/>
+          <w:color w:val="353535"/>
+        </w:rPr>
+        <w:t>could</w:t>
+      </w:r>
+      <w:r>
+        <w:rPr>
+          <w:rFonts w:eastAsia="Times New Roman" w:cstheme="minorHAnsi"/>
+          <w:color w:val="353535"/>
+        </w:rPr>
+        <w:t xml:space="preserve"> make use of some of the Qt documentation for the QBuffer class which allowed us to implement a custom buffer to fully load the media content before</w:t>
+      </w:r>
+      <w:r>
+        <w:rPr>
+          <w:rFonts w:eastAsia="Times New Roman" w:cstheme="minorHAnsi"/>
+          <w:color w:val="353535"/>
+        </w:rPr>
+        <w:t xml:space="preserve"> playing</w:t>
+      </w:r>
+      <w:r>
+        <w:rPr>
+          <w:rFonts w:eastAsia="Times New Roman" w:cstheme="minorHAnsi"/>
+          <w:color w:val="353535"/>
+        </w:rPr>
+        <w:t xml:space="preserve"> it </w:t>
+      </w:r>
+      <w:r>
+        <w:rPr>
+          <w:rFonts w:eastAsia="Times New Roman" w:cstheme="minorHAnsi"/>
+          <w:color w:val="353535"/>
+        </w:rPr>
+        <w:t xml:space="preserve">for </w:t>
+      </w:r>
+      <w:r>
+        <w:rPr>
+          <w:rFonts w:eastAsia="Times New Roman" w:cstheme="minorHAnsi"/>
+          <w:color w:val="353535"/>
+        </w:rPr>
+        <w:t>the user.</w:t>
+      </w:r>
+    </w:p>
+    <w:p>
+      <w:pPr>
+        <w:spacing w:after="0" w:line="240" w:lineRule="auto"/>
+        <w:rPr>
+          <w:rFonts w:eastAsia="Times New Roman" w:cstheme="minorHAnsi"/>
+          <w:color w:val="353535"/>
+        </w:rPr>
+      </w:pPr>
+    </w:p>
+    <w:p>
+      <w:pPr>
+        <w:spacing w:after="0" w:line="240" w:lineRule="auto"/>
+        <w:rPr>
+          <w:rFonts w:eastAsia="Times New Roman" w:cstheme="minorHAnsi"/>
+          <w:color w:val="353535"/>
+        </w:rPr>
+      </w:pPr>
+      <w:r>
+        <w:rPr>
+          <w:rFonts w:eastAsia="Times New Roman" w:cstheme="minorHAnsi"/>
+          <w:color w:val="353535"/>
+        </w:rPr>
+        <w:t xml:space="preserve">We also came across issues with connecting to HTTPS websites on certain systems using the default Qt networking classes. The issue occurs because the latest version of Qt (5.8) has issues with using an OpenSSL library on windows machines. To resolve this issue we had to include some </w:t>
+      </w:r>
+      <w:proofErr w:type="spellStart"/>
+      <w:r>
+        <w:rPr>
+          <w:rFonts w:eastAsia="Times New Roman" w:cstheme="minorHAnsi"/>
+          <w:color w:val="353535"/>
+        </w:rPr>
+        <w:t>ssl</w:t>
+      </w:r>
+      <w:proofErr w:type="spellEnd"/>
+      <w:r>
+        <w:rPr>
+          <w:rFonts w:eastAsia="Times New Roman" w:cstheme="minorHAnsi"/>
+          <w:color w:val="353535"/>
+        </w:rPr>
+        <w:t xml:space="preserve"> libraries in the same directory as our executable to ensure that the program is able to locate the third party libraries that it needs to function</w:t>
+      </w:r>
+    </w:p>
+    <w:p>
+      <w:pPr>
+        <w:spacing w:after="0" w:line="240" w:lineRule="auto"/>
+        <w:rPr>
+          <w:rFonts w:eastAsia="Times New Roman" w:cstheme="minorHAnsi"/>
+          <w:color w:val="353535"/>
+        </w:rPr>
+      </w:pPr>
+    </w:p>
+    <w:p>
+      <w:pPr>
+        <w:spacing w:after="0" w:line="240" w:lineRule="auto"/>
+        <w:rPr>
+          <w:rFonts w:eastAsia="Times New Roman" w:cstheme="minorHAnsi"/>
+          <w:color w:val="353535"/>
+        </w:rPr>
+      </w:pPr>
+    </w:p>
+    <w:p>
+      <w:pPr>
+        <w:spacing w:after="0" w:line="240" w:lineRule="auto"/>
+        <w:rPr>
+          <w:rFonts w:eastAsia="Times New Roman" w:cstheme="minorHAnsi"/>
+          <w:color w:val="353535"/>
+        </w:rPr>
+      </w:pPr>
+    </w:p>
+    <w:p>
+      <w:pPr>
+        <w:spacing w:after="0" w:line="240" w:lineRule="auto"/>
+        <w:rPr>
+          <w:rFonts w:eastAsia="Times New Roman" w:cstheme="minorHAnsi"/>
+          <w:color w:val="353535"/>
+        </w:rPr>
+      </w:pPr>
+    </w:p>
+    <w:p>
+      <w:pPr>
+        <w:spacing w:after="0" w:line="240" w:lineRule="auto"/>
+        <w:rPr>
+          <w:rFonts w:eastAsia="Times New Roman" w:cstheme="minorHAnsi"/>
+          <w:color w:val="353535"/>
+        </w:rPr>
+      </w:pPr>
+    </w:p>
+    <w:p>
+      <w:pPr>
+        <w:spacing w:after="0" w:line="240" w:lineRule="auto"/>
+        <w:rPr>
+          <w:rFonts w:eastAsia="Times New Roman" w:cstheme="minorHAnsi"/>
+          <w:color w:val="353535"/>
+        </w:rPr>
+      </w:pPr>
+    </w:p>
+    <w:p>
+      <w:pPr>
+        <w:spacing w:after="0" w:line="240" w:lineRule="auto"/>
+        <w:rPr>
+          <w:rFonts w:eastAsia="Times New Roman" w:cstheme="minorHAnsi"/>
+          <w:color w:val="353535"/>
+        </w:rPr>
+      </w:pPr>
+    </w:p>
+    <w:p>
+      <w:pPr>
+        <w:spacing w:after="0" w:line="240" w:lineRule="auto"/>
+        <w:rPr>
+          <w:rFonts w:eastAsia="Times New Roman" w:cstheme="minorHAnsi"/>
+          <w:color w:val="353535"/>
+        </w:rPr>
+      </w:pPr>
+    </w:p>
+    <w:p>
+      <w:pPr>
+        <w:spacing w:after="0" w:line="240" w:lineRule="auto"/>
+        <w:rPr>
+          <w:rFonts w:eastAsia="Times New Roman" w:cstheme="minorHAnsi"/>
+          <w:color w:val="353535"/>
+        </w:rPr>
+      </w:pPr>
+    </w:p>
+    <w:p>
+      <w:pPr>
+        <w:spacing w:after="0" w:line="240" w:lineRule="auto"/>
+        <w:rPr>
+          <w:rFonts w:eastAsia="Times New Roman" w:cstheme="minorHAnsi"/>
+          <w:color w:val="353535"/>
+        </w:rPr>
+      </w:pPr>
+    </w:p>
+    <w:p>
+      <w:pPr>
+        <w:spacing w:after="0" w:line="240" w:lineRule="auto"/>
+        <w:rPr>
+          <w:rFonts w:eastAsia="Times New Roman" w:cstheme="minorHAnsi"/>
+          <w:color w:val="353535"/>
+        </w:rPr>
+      </w:pPr>
+    </w:p>
+    <w:p>
+      <w:pPr>
+        <w:spacing w:after="0" w:line="240" w:lineRule="auto"/>
+        <w:rPr>
+          <w:rFonts w:eastAsia="Times New Roman" w:cstheme="minorHAnsi"/>
+          <w:color w:val="353535"/>
+        </w:rPr>
+      </w:pPr>
+    </w:p>
+    <w:p>
+      <w:pPr>
+        <w:spacing w:after="0" w:line="240" w:lineRule="auto"/>
+        <w:rPr>
+          <w:rFonts w:eastAsia="Times New Roman" w:cstheme="minorHAnsi"/>
+          <w:color w:val="353535"/>
+        </w:rPr>
+      </w:pPr>
+    </w:p>
+    <w:p>
+      <w:pPr>
+        <w:spacing w:after="0" w:line="240" w:lineRule="auto"/>
+        <w:rPr>
+          <w:rFonts w:eastAsia="Times New Roman" w:cstheme="minorHAnsi"/>
+          <w:color w:val="353535"/>
+        </w:rPr>
+      </w:pPr>
+    </w:p>
+    <w:p>
+      <w:pPr>
+        <w:spacing w:after="0" w:line="240" w:lineRule="auto"/>
+        <w:rPr>
+          <w:rFonts w:eastAsia="Times New Roman" w:cstheme="minorHAnsi"/>
+          <w:color w:val="353535"/>
+        </w:rPr>
+      </w:pPr>
+    </w:p>
+    <w:p>
+      <w:pPr>
+        <w:spacing w:after="0" w:line="240" w:lineRule="auto"/>
+        <w:rPr>
+          <w:rFonts w:eastAsia="Times New Roman" w:cstheme="minorHAnsi"/>
+          <w:color w:val="353535"/>
+        </w:rPr>
+      </w:pPr>
+    </w:p>
+    <w:p>
+      <w:pPr>
+        <w:spacing w:after="0" w:line="240" w:lineRule="auto"/>
+        <w:rPr>
+          <w:rFonts w:eastAsia="Times New Roman" w:cstheme="minorHAnsi"/>
+          <w:color w:val="353535"/>
+        </w:rPr>
+      </w:pPr>
+      <w:bookmarkStart w:id="0" w:name="_GoBack"/>
+      <w:bookmarkEnd w:id="0"/>
+    </w:p>
+    <w:p>
+      <w:pPr>
+        <w:spacing w:after="0" w:line="240" w:lineRule="auto"/>
+        <w:rPr>
+          <w:rFonts w:ascii="Verdana" w:eastAsia="Times New Roman" w:hAnsi="Verdana" w:cs="Times New Roman"/>
+          <w:color w:val="353535"/>
+          <w:sz w:val="17"/>
+          <w:szCs w:val="17"/>
+        </w:rPr>
+      </w:pPr>
+    </w:p>
+    <w:p>
+      <w:pPr>
         <w:pStyle w:val="Heading1"/>
         <w:rPr>
           <w:rFonts w:eastAsia="Times New Roman"/>
@@ -3620,6 +4434,26 @@
         </w:rPr>
         <w:lastRenderedPageBreak/>
         <w:t>Possible future additions or enhancements</w:t>
+      </w:r>
+    </w:p>
+    <w:p>
+      <w:r>
+        <w:t xml:space="preserve">In the </w:t>
+      </w:r>
+      <w:r>
+        <w:t>future,</w:t>
+      </w:r>
+      <w:r>
+        <w:t xml:space="preserve"> we wish to make a couple </w:t>
+      </w:r>
+      <w:r>
+        <w:t>of enhancements</w:t>
+      </w:r>
+      <w:r>
+        <w:t xml:space="preserve"> to the project to make it </w:t>
+      </w:r>
+      <w:r>
+        <w:t>easier for the user to use the program. Below is a list of these features:</w:t>
       </w:r>
     </w:p>
     <w:p>
@@ -3638,16 +4472,19 @@
       <w:pPr>
         <w:pStyle w:val="ListParagraph"/>
         <w:numPr>
-          <w:ilvl w:val="0"/>
+          <w:ilvl w:val="1"/>
           <w:numId w:val="1"/>
         </w:numPr>
       </w:pPr>
       <w:r>
-        <w:t xml:space="preserve">Remembering the exact </w:t>
-      </w:r>
-      <w:r>
-        <w:t>position</w:t>
-      </w:r>
+        <w:t>The user could download a podcast to their local disk so that they can play it even when they are not connected to the internet</w:t>
+      </w:r>
+    </w:p>
+    <w:p>
+      <w:pPr>
+        <w:pStyle w:val="ListParagraph"/>
+        <w:ind w:left="1440"/>
+      </w:pPr>
     </w:p>
     <w:p>
       <w:pPr>
@@ -3658,8 +4495,32 @@
         </w:numPr>
       </w:pPr>
       <w:r>
-        <w:t>Closing from taskbar</w:t>
-      </w:r>
+        <w:t xml:space="preserve">Remembering the exact </w:t>
+      </w:r>
+      <w:r>
+        <w:t>position</w:t>
+      </w:r>
+      <w:r>
+        <w:t xml:space="preserve"> on resuming a podcast</w:t>
+      </w:r>
+    </w:p>
+    <w:p>
+      <w:pPr>
+        <w:pStyle w:val="ListParagraph"/>
+        <w:numPr>
+          <w:ilvl w:val="1"/>
+          <w:numId w:val="1"/>
+        </w:numPr>
+      </w:pPr>
+      <w:r>
+        <w:t>The program could remember the exact location the podcast was paused on if a user closes the program. When the user opens the program again, the podcast can be resumed from the point the user left off</w:t>
+      </w:r>
+    </w:p>
+    <w:p>
+      <w:pPr>
+        <w:pStyle w:val="ListParagraph"/>
+        <w:ind w:left="1440"/>
+      </w:pPr>
     </w:p>
     <w:p>
       <w:pPr>
@@ -3669,14 +4530,33 @@
           <w:numId w:val="1"/>
         </w:numPr>
       </w:pPr>
-      <w:proofErr w:type="spellStart"/>
-      <w:r>
-        <w:t>Ffmpeg</w:t>
-      </w:r>
-      <w:proofErr w:type="spellEnd"/>
-      <w:r>
-        <w:t xml:space="preserve"> usage for improved playback support</w:t>
-      </w:r>
+      <w:r>
+        <w:t>Closing from taskbar</w:t>
+      </w:r>
+    </w:p>
+    <w:p>
+      <w:pPr>
+        <w:pStyle w:val="ListParagraph"/>
+        <w:numPr>
+          <w:ilvl w:val="1"/>
+          <w:numId w:val="1"/>
+        </w:numPr>
+      </w:pPr>
+      <w:r>
+        <w:t xml:space="preserve">This feature is partially implemented in the current code but it makes the window visible if the user right clicks the tray icon while the window is hidden. In future </w:t>
+      </w:r>
+      <w:r>
+        <w:t>versions,</w:t>
+      </w:r>
+      <w:r>
+        <w:t xml:space="preserve"> we would like to not make the window appear if the user interacts with the tray icon.</w:t>
+      </w:r>
+    </w:p>
+    <w:p>
+      <w:pPr>
+        <w:pStyle w:val="ListParagraph"/>
+        <w:ind w:left="1440"/>
+      </w:pPr>
     </w:p>
     <w:p>
       <w:pPr>
@@ -3686,12 +4566,67 @@
           <w:numId w:val="1"/>
         </w:numPr>
       </w:pPr>
+      <w:proofErr w:type="spellStart"/>
+      <w:r>
+        <w:t>Ffmpeg</w:t>
+      </w:r>
+      <w:proofErr w:type="spellEnd"/>
+      <w:r>
+        <w:t xml:space="preserve"> usage for improved playback support</w:t>
+      </w:r>
+    </w:p>
+    <w:p>
+      <w:pPr>
+        <w:pStyle w:val="ListParagraph"/>
+        <w:numPr>
+          <w:ilvl w:val="1"/>
+          <w:numId w:val="1"/>
+        </w:numPr>
+      </w:pPr>
+      <w:r>
+        <w:t xml:space="preserve">Implementing some additional features using </w:t>
+      </w:r>
+      <w:proofErr w:type="spellStart"/>
+      <w:r>
+        <w:t>ffmpeg</w:t>
+      </w:r>
+      <w:proofErr w:type="spellEnd"/>
+      <w:r>
+        <w:t xml:space="preserve"> for processing sound files</w:t>
+      </w:r>
+    </w:p>
+    <w:p>
+      <w:pPr>
+        <w:pStyle w:val="ListParagraph"/>
+        <w:ind w:left="1440"/>
+      </w:pPr>
+    </w:p>
+    <w:p>
+      <w:pPr>
+        <w:pStyle w:val="ListParagraph"/>
+        <w:numPr>
+          <w:ilvl w:val="0"/>
+          <w:numId w:val="1"/>
+        </w:numPr>
+      </w:pPr>
       <w:r>
         <w:t>Cross platform executable testing</w:t>
       </w:r>
     </w:p>
+    <w:p>
+      <w:pPr>
+        <w:pStyle w:val="ListParagraph"/>
+        <w:numPr>
+          <w:ilvl w:val="1"/>
+          <w:numId w:val="1"/>
+        </w:numPr>
+      </w:pPr>
+      <w:r>
+        <w:t>We would like to provide cross platform support for the application on Windows, Mac and Linux systems</w:t>
+      </w:r>
+    </w:p>
     <w:sectPr>
-      <w:footerReference w:type="default" r:id="rId10"/>
+      <w:footerReference w:type="default" r:id="rId11"/>
       <w:pgSz w:w="12240" w:h="15840"/>
       <w:pgMar w:top="1440" w:right="1440" w:bottom="1440" w:left="1440" w:header="720" w:footer="720" w:gutter="0"/>
       <w:cols w:space="720"/>
@@ -3954,7 +4889,7 @@
         <w:sz w:val="20"/>
       </w:rPr>
     </w:lvl>
-    <w:lvl w:ilvl="1" w:tentative="1">
+    <w:lvl w:ilvl="1">
       <w:start w:val="1"/>
       <w:numFmt w:val="bullet"/>
       <w:lvlText w:val=""/>
@@ -4692,6 +5627,113 @@
       <w:szCs w:val="32"/>
     </w:rPr>
   </w:style>
+  <w:style w:type="paragraph" w:styleId="NoSpacing">
+    <w:name w:val="No Spacing"/>
+    <w:link w:val="NoSpacingChar"/>
+    <w:uiPriority w:val="1"/>
+    <w:qFormat/>
+    <w:rsid w:val="00734D1A"/>
+    <w:pPr>
+      <w:spacing w:after="0" w:line="240" w:lineRule="auto"/>
+    </w:pPr>
+    <w:rPr>
+      <w:rFonts w:eastAsiaTheme="minorEastAsia"/>
+    </w:rPr>
+  </w:style>
+  <w:style w:type="character" w:customStyle="1" w:styleId="NoSpacingChar">
+    <w:name w:val="No Spacing Char"/>
+    <w:basedOn w:val="DefaultParagraphFont"/>
+    <w:link w:val="NoSpacing"/>
+    <w:uiPriority w:val="1"/>
+    <w:rsid w:val="00734D1A"/>
+    <w:rPr>
+      <w:rFonts w:eastAsiaTheme="minorEastAsia"/>
+    </w:rPr>
+  </w:style>
+  <w:style w:type="paragraph" w:styleId="Title">
+    <w:name w:val="Title"/>
+    <w:basedOn w:val="Normal"/>
+    <w:next w:val="Normal"/>
+    <w:link w:val="TitleChar"/>
+    <w:uiPriority w:val="10"/>
+    <w:qFormat/>
+    <w:rsid w:val="00734D1A"/>
+    <w:pPr>
+      <w:spacing w:after="0" w:line="240" w:lineRule="auto"/>
+      <w:contextualSpacing/>
+    </w:pPr>
+    <w:rPr>
+      <w:rFonts w:asciiTheme="majorHAnsi" w:eastAsiaTheme="majorEastAsia" w:hAnsiTheme="majorHAnsi" w:cstheme="majorBidi"/>
+      <w:spacing w:val="-10"/>
+      <w:kern w:val="28"/>
+      <w:sz w:val="56"/>
+      <w:szCs w:val="56"/>
+    </w:rPr>
+  </w:style>
+  <w:style w:type="character" w:customStyle="1" w:styleId="TitleChar">
+    <w:name w:val="Title Char"/>
+    <w:basedOn w:val="DefaultParagraphFont"/>
+    <w:link w:val="Title"/>
+    <w:uiPriority w:val="10"/>
+    <w:rsid w:val="00734D1A"/>
+    <w:rPr>
+      <w:rFonts w:asciiTheme="majorHAnsi" w:eastAsiaTheme="majorEastAsia" w:hAnsiTheme="majorHAnsi" w:cstheme="majorBidi"/>
+      <w:spacing w:val="-10"/>
+      <w:kern w:val="28"/>
+      <w:sz w:val="56"/>
+      <w:szCs w:val="56"/>
+    </w:rPr>
+  </w:style>
+  <w:style w:type="paragraph" w:styleId="Subtitle">
+    <w:name w:val="Subtitle"/>
+    <w:basedOn w:val="Normal"/>
+    <w:next w:val="Normal"/>
+    <w:link w:val="SubtitleChar"/>
+    <w:uiPriority w:val="11"/>
+    <w:qFormat/>
+    <w:rsid w:val="00734D1A"/>
+    <w:pPr>
+      <w:numPr>
+        <w:ilvl w:val="1"/>
+      </w:numPr>
+    </w:pPr>
+    <w:rPr>
+      <w:rFonts w:eastAsiaTheme="minorEastAsia"/>
+      <w:color w:val="5A5A5A" w:themeColor="text1" w:themeTint="A5"/>
+      <w:spacing w:val="15"/>
+    </w:rPr>
+  </w:style>
+  <w:style w:type="character" w:customStyle="1" w:styleId="SubtitleChar">
+    <w:name w:val="Subtitle Char"/>
+    <w:basedOn w:val="DefaultParagraphFont"/>
+    <w:link w:val="Subtitle"/>
+    <w:uiPriority w:val="11"/>
+    <w:rsid w:val="00734D1A"/>
+    <w:rPr>
+      <w:rFonts w:eastAsiaTheme="minorEastAsia"/>
+      <w:color w:val="5A5A5A" w:themeColor="text1" w:themeTint="A5"/>
+      <w:spacing w:val="15"/>
+    </w:rPr>
+  </w:style>
+  <w:style w:type="table" w:styleId="TableGrid">
+    <w:name w:val="Table Grid"/>
+    <w:basedOn w:val="TableNormal"/>
+    <w:uiPriority w:val="39"/>
+    <w:rsid w:val="00AB291E"/>
+    <w:pPr>
+      <w:spacing w:after="0" w:line="240" w:lineRule="auto"/>
+    </w:pPr>
+    <w:tblPr>
+      <w:tblBorders>
+        <w:top w:val="single" w:sz="4" w:space="0" w:color="auto"/>
+        <w:left w:val="single" w:sz="4" w:space="0" w:color="auto"/>
+        <w:bottom w:val="single" w:sz="4" w:space="0" w:color="auto"/>
+        <w:right w:val="single" w:sz="4" w:space="0" w:color="auto"/>
+        <w:insideH w:val="single" w:sz="4" w:space="0" w:color="auto"/>
+        <w:insideV w:val="single" w:sz="4" w:space="0" w:color="auto"/>
+      </w:tblBorders>
+    </w:tblPr>
+  </w:style>
 </w:styles>
 </file>
 

</xml_diff>